<commit_message>
Arreglo cosas en el informe
</commit_message>
<xml_diff>
--- a/Documentación/75.19-TP_v2.docx
+++ b/Documentación/75.19-TP_v2.docx
@@ -1745,6 +1745,14 @@
             </w:rPr>
             <m:t>=</m:t>
           </m:r>
+          <m:r>
+            <w:rPr>
+              <w:rFonts w:ascii="Cambria Math" w:hAnsi="Cambria Math"/>
+              <w:sz w:val="28"/>
+              <w:szCs w:val="28"/>
+            </w:rPr>
+            <m:t>-</m:t>
+          </m:r>
           <m:sSup>
             <m:sSupPr>
               <m:ctrlPr>
@@ -1757,14 +1765,65 @@
               </m:ctrlPr>
             </m:sSupPr>
             <m:e>
-              <m:r>
-                <w:rPr>
-                  <w:rFonts w:ascii="Cambria Math" w:hAnsi="Cambria Math"/>
-                  <w:sz w:val="28"/>
-                  <w:szCs w:val="28"/>
-                </w:rPr>
-                <m:t>x</m:t>
-              </m:r>
+              <m:f>
+                <m:fPr>
+                  <m:ctrlPr>
+                    <w:rPr>
+                      <w:rFonts w:ascii="Cambria Math" w:hAnsi="Cambria Math"/>
+                      <w:i/>
+                      <w:sz w:val="28"/>
+                      <w:szCs w:val="28"/>
+                    </w:rPr>
+                  </m:ctrlPr>
+                </m:fPr>
+                <m:num>
+                  <m:func>
+                    <m:funcPr>
+                      <m:ctrlPr>
+                        <w:rPr>
+                          <w:rFonts w:ascii="Cambria Math" w:hAnsi="Cambria Math"/>
+                          <w:i/>
+                          <w:sz w:val="28"/>
+                          <w:szCs w:val="28"/>
+                        </w:rPr>
+                      </m:ctrlPr>
+                    </m:funcPr>
+                    <m:fName>
+                      <m:r>
+                        <m:rPr>
+                          <m:sty m:val="p"/>
+                        </m:rPr>
+                        <w:rPr>
+                          <w:rFonts w:ascii="Cambria Math" w:hAnsi="Cambria Math"/>
+                          <w:sz w:val="28"/>
+                          <w:szCs w:val="28"/>
+                        </w:rPr>
+                        <m:t>sin</m:t>
+                      </m:r>
+                    </m:fName>
+                    <m:e>
+                      <m:r>
+                        <w:rPr>
+                          <w:rFonts w:ascii="Cambria Math" w:hAnsi="Cambria Math"/>
+                          <w:sz w:val="28"/>
+                          <w:szCs w:val="28"/>
+                        </w:rPr>
+                        <m:t>(x+8)</m:t>
+                      </m:r>
+                    </m:e>
+                  </m:func>
+                </m:num>
+                <m:den>
+                  <m:r>
+                    <w:rPr>
+                      <w:rFonts w:ascii="Cambria Math" w:hAnsi="Cambria Math"/>
+                      <w:sz w:val="28"/>
+                      <w:szCs w:val="28"/>
+                    </w:rPr>
+                    <m:t>x+8</m:t>
+                  </m:r>
+                </m:den>
+              </m:f>
             </m:e>
             <m:sup>
               <m:r>
@@ -1777,14 +1836,6 @@
               </m:r>
             </m:sup>
           </m:sSup>
-          <m:r>
-            <w:rPr>
-              <w:rFonts w:ascii="Cambria Math" w:hAnsi="Cambria Math"/>
-              <w:sz w:val="28"/>
-              <w:szCs w:val="28"/>
-            </w:rPr>
-            <m:t>+ 4x-4</m:t>
-          </m:r>
         </m:oMath>
       </m:oMathPara>
     </w:p>
@@ -1810,261 +1861,34 @@
         <w:t xml:space="preserve"> de cada individuo, y consideraremos una "mejor solución" o "un individuo mejor" al que </w:t>
       </w:r>
       <w:r>
-        <w:t>tiene el menor valor en esta función.</w:t>
-      </w:r>
-    </w:p>
-    <w:p>
-      <w:pPr>
-        <w:rPr>
-          <w:rStyle w:val="Ttulo4Car"/>
-        </w:rPr>
-      </w:pPr>
-      <w:r>
-        <w:rPr>
-          <w:rStyle w:val="Ttulo4Car"/>
-        </w:rPr>
-        <w:t>Parámetros del algoritmo</w:t>
-      </w:r>
-    </w:p>
-    <w:p>
-      <w:pPr>
-        <w:rPr>
-          <w:b/>
-        </w:rPr>
-      </w:pPr>
-      <w:r>
-        <w:rPr>
-          <w:rStyle w:val="Ttulo4Car"/>
-          <w:b w:val="0"/>
-          <w:sz w:val="22"/>
-          <w:szCs w:val="22"/>
-        </w:rPr>
-        <w:t>A continuación se detallan cuales son los parámetros de entrada del algoritmo, todos estos no varían durante la ejecución del programa.</w:t>
-      </w:r>
-    </w:p>
-    <w:p>
-      <w:r>
-        <w:rPr>
-          <w:b/>
-        </w:rPr>
-        <w:t xml:space="preserve">Cantidad </w:t>
-      </w:r>
-      <w:r>
-        <w:rPr>
-          <w:b/>
-        </w:rPr>
-        <w:t>de i</w:t>
-      </w:r>
-      <w:r>
-        <w:rPr>
-          <w:b/>
-        </w:rPr>
-        <w:t xml:space="preserve">ndividuos </w:t>
-      </w:r>
-      <w:r>
-        <w:rPr>
-          <w:b/>
-        </w:rPr>
-        <w:t>e</w:t>
-      </w:r>
-      <w:r>
-        <w:rPr>
-          <w:b/>
-        </w:rPr>
-        <w:t xml:space="preserve">n </w:t>
-      </w:r>
-      <w:r>
-        <w:rPr>
-          <w:b/>
-        </w:rPr>
-        <w:t>la p</w:t>
-      </w:r>
-      <w:r>
-        <w:rPr>
-          <w:b/>
-        </w:rPr>
-        <w:t>oblación</w:t>
-      </w:r>
-      <w:r>
-        <w:t>: Cuantos individuos se encuentran, en cada generación, en la población. La población va seleccionando y reproduciendo individuos pero los mismos siempre son esta cantidad.</w:t>
-      </w:r>
-      <w:r>
-        <w:t xml:space="preserve"> La ventaja de </w:t>
-      </w:r>
-      <w:r>
-        <w:rPr>
-          <w:i/>
-        </w:rPr>
-        <w:t>mantener la cantidad de individuos como constante durante toda la ejecución</w:t>
-      </w:r>
-      <w:r>
-        <w:t xml:space="preserve"> hace más fácil la comparación entre generaciones.</w:t>
-      </w:r>
-    </w:p>
-    <w:p>
-      <w:r>
-        <w:rPr>
-          <w:b/>
-        </w:rPr>
-        <w:t xml:space="preserve">Tasa </w:t>
-      </w:r>
-      <w:r>
-        <w:rPr>
-          <w:b/>
-        </w:rPr>
-        <w:t>d</w:t>
-      </w:r>
-      <w:r>
-        <w:rPr>
-          <w:b/>
-        </w:rPr>
-        <w:t>e</w:t>
-      </w:r>
-      <w:r>
-        <w:rPr>
-          <w:b/>
-        </w:rPr>
-        <w:t xml:space="preserve"> s</w:t>
-      </w:r>
-      <w:r>
-        <w:rPr>
-          <w:b/>
-        </w:rPr>
-        <w:t>elección:</w:t>
-      </w:r>
-      <w:r>
-        <w:t xml:space="preserve"> Sirve para saber qué cantidad de individuos mueren debido a la selección, son aquellos que no que tengan menor aptitud. Se mantiene constante durante toda la ejecución del algoritmo, esto significa que en cada generación son alcanzados por la selección la misma cantidad de individuos.</w:t>
-      </w:r>
-    </w:p>
-    <w:p>
-      <w:r>
-        <w:rPr>
-          <w:b/>
-        </w:rPr>
-        <w:t>Tasa De Mutación:</w:t>
-      </w:r>
-      <w:r>
-        <w:t xml:space="preserve"> Es la probabilidad de mutación que tiene cada individuo particular dentro de la población, la cual se mantiene constante durante las generaciones. Se produce que cierta cantidad de estos sufra una mutación, dicha cantidad de individuos no es constante ya que se aplica la evaluación de la tasa por para cada individuo asignándole a este un número al azar y verificando si esta alcanzado por la mutación.</w:t>
-      </w:r>
-    </w:p>
-    <w:p>
-      <w:r>
-        <w:rPr>
-          <w:b/>
-        </w:rPr>
-        <w:t>Condición de fin:</w:t>
-      </w:r>
-      <w:r>
-        <w:t xml:space="preserve"> Es una de las condiciones que debe definirse antes de programar el algoritmo, en nuestro caso se determinó que sea la </w:t>
-      </w:r>
-      <w:r>
-        <w:rPr>
-          <w:i/>
-        </w:rPr>
-        <w:t>Mínima Variación Entre Generaciones</w:t>
-      </w:r>
-      <w:r>
-        <w:t>, que es la variación entre aptitud poblacional (el promedio entre las aptitudes de todos los individuos que la conforman) en dos iteraciones seguidas.</w:t>
-      </w:r>
-    </w:p>
-    <w:p>
-      <w:pPr>
-        <w:pStyle w:val="Ttulo1"/>
-      </w:pPr>
-      <w:bookmarkStart w:id="3" w:name="_Toc392798989"/>
-      <w:r>
-        <w:t>Características importantes</w:t>
-      </w:r>
-      <w:bookmarkEnd w:id="3"/>
-    </w:p>
-    <w:p>
-      <w:pPr>
-        <w:pStyle w:val="Ttulo2"/>
-      </w:pPr>
-      <w:bookmarkStart w:id="4" w:name="_Toc392798990"/>
-      <w:r>
-        <w:t>Individuo</w:t>
-      </w:r>
-      <w:bookmarkEnd w:id="4"/>
+        <w:t>tiene el menor valor en esta función</w:t>
+      </w:r>
+      <w:r>
+        <w:t xml:space="preserve"> para cumplir el objetivo de encontrar el mínimo</w:t>
+      </w:r>
+      <w:r>
+        <w:t>.</w:t>
+      </w:r>
     </w:p>
     <w:p>
       <w:r>
         <w:tab/>
-        <w:t>Caracterizado por un valor (que representa los genes del mismo) y una probabilidad de mutar.</w:t>
-      </w:r>
-    </w:p>
-    <w:p>
-      <w:pPr>
-        <w:numPr>
-          <w:ilvl w:val="0"/>
-          <w:numId w:val="8"/>
-        </w:numPr>
-      </w:pPr>
-      <w:r>
-        <w:rPr>
-          <w:b/>
-        </w:rPr>
-        <w:t>Valor</w:t>
-      </w:r>
-      <w:r>
-        <w:t>: número aleatorio entre -100 y 100.</w:t>
-      </w:r>
-    </w:p>
-    <w:p>
-      <w:pPr>
-        <w:numPr>
-          <w:ilvl w:val="0"/>
-          <w:numId w:val="8"/>
-        </w:numPr>
-      </w:pPr>
-      <w:r>
-        <w:rPr>
-          <w:b/>
-        </w:rPr>
-        <w:t>Probabilidad de Mutar</w:t>
-      </w:r>
-      <w:r>
-        <w:t>: número aleatorio entre 0.0 y 1.0</w:t>
-      </w:r>
-    </w:p>
-    <w:p>
-      <w:pPr>
-        <w:numPr>
-          <w:ilvl w:val="0"/>
-          <w:numId w:val="8"/>
-        </w:numPr>
-      </w:pPr>
-      <w:r>
-        <w:rPr>
-          <w:b/>
-        </w:rPr>
-        <w:t>Función de aptitud</w:t>
-      </w:r>
-      <w:r>
-        <w:t xml:space="preserve">: que permita calcular en base al valor asignado de cada individuo, una representación numérica de cuan apto es el mismo. Esta aptitud se utiliza para realizar la selección de los más aptos de la población. Como cuestión de diseño del algoritmo se definió que </w:t>
-      </w:r>
-      <w:r>
-        <w:rPr>
-          <w:i/>
-        </w:rPr>
-        <w:t>es mejor el individuo al que la función otorga el menor valor</w:t>
-      </w:r>
-      <w:r>
-        <w:t xml:space="preserve">. La misma </w:t>
-      </w:r>
-      <w:r>
-        <w:lastRenderedPageBreak/>
-        <w:t xml:space="preserve">utilizada en el caso de estudio es: </w:t>
-      </w:r>
+        <w:t>Se eligió esta función debido a que su gráfica tiene varios mínimos locales. Estos causan que otros métodos de búsquedas de soluciones globales no sean tan eficientes - midiendo en términos de costo computacional- ni precisos - ya que pueden dar como solución a un mínimo local.</w:t>
+      </w:r>
+    </w:p>
+    <w:p>
+      <w:pPr>
+        <w:keepNext/>
+      </w:pPr>
       <w:r>
         <w:rPr>
           <w:noProof/>
         </w:rPr>
         <w:drawing>
           <wp:inline distT="0" distB="0" distL="0" distR="0">
-            <wp:extent cx="847725" cy="266700"/>
-            <wp:effectExtent l="19050" t="0" r="9525" b="0"/>
-            <wp:docPr id="2" name="Imagen 2"/>
+            <wp:extent cx="5612130" cy="3457979"/>
+            <wp:effectExtent l="19050" t="0" r="7620" b="0"/>
+            <wp:docPr id="7" name="Imagen 1" descr="C:\Users\HugoW7\Downloads\save.png"/>
             <wp:cNvGraphicFramePr>
               <a:graphicFrameLocks xmlns:a="http://schemas.openxmlformats.org/drawingml/2006/main" noChangeAspect="1"/>
             </wp:cNvGraphicFramePr>
@@ -2072,7 +1896,7 @@
               <a:graphicData uri="http://schemas.openxmlformats.org/drawingml/2006/picture">
                 <pic:pic xmlns:pic="http://schemas.openxmlformats.org/drawingml/2006/picture">
                   <pic:nvPicPr>
-                    <pic:cNvPr id="0" name="Picture 2"/>
+                    <pic:cNvPr id="0" name="Picture 1" descr="C:\Users\HugoW7\Downloads\save.png"/>
                     <pic:cNvPicPr>
                       <a:picLocks noChangeAspect="1" noChangeArrowheads="1"/>
                     </pic:cNvPicPr>
@@ -2087,7 +1911,7 @@
                   <pic:spPr bwMode="auto">
                     <a:xfrm>
                       <a:off x="0" y="0"/>
-                      <a:ext cx="847725" cy="266700"/>
+                      <a:ext cx="5612130" cy="3457979"/>
                     </a:xfrm>
                     <a:prstGeom prst="rect">
                       <a:avLst/>
@@ -2106,85 +1930,271 @@
           </wp:inline>
         </w:drawing>
       </w:r>
-      <w:r>
-        <w:t>Cuyo gráfico es:</w:t>
-      </w:r>
-      <w:r>
-        <w:t xml:space="preserve"> </w:t>
-      </w:r>
-      <w:r>
-        <w:t xml:space="preserve"> </w:t>
-      </w:r>
-      <w:r>
-        <w:rPr>
-          <w:noProof/>
-        </w:rPr>
-        <w:drawing>
-          <wp:inline distT="0" distB="0" distL="0" distR="0">
-            <wp:extent cx="3371850" cy="1571625"/>
-            <wp:effectExtent l="19050" t="0" r="0" b="0"/>
-            <wp:docPr id="3" name="Imagen 3"/>
-            <wp:cNvGraphicFramePr>
-              <a:graphicFrameLocks xmlns:a="http://schemas.openxmlformats.org/drawingml/2006/main" noChangeAspect="1"/>
-            </wp:cNvGraphicFramePr>
-            <a:graphic xmlns:a="http://schemas.openxmlformats.org/drawingml/2006/main">
-              <a:graphicData uri="http://schemas.openxmlformats.org/drawingml/2006/picture">
-                <pic:pic xmlns:pic="http://schemas.openxmlformats.org/drawingml/2006/picture">
-                  <pic:nvPicPr>
-                    <pic:cNvPr id="0" name="Picture 3"/>
-                    <pic:cNvPicPr>
-                      <a:picLocks noChangeAspect="1" noChangeArrowheads="1"/>
-                    </pic:cNvPicPr>
-                  </pic:nvPicPr>
-                  <pic:blipFill>
-                    <a:blip r:embed="rId12"/>
-                    <a:srcRect b="52141"/>
-                    <a:stretch>
-                      <a:fillRect/>
-                    </a:stretch>
-                  </pic:blipFill>
-                  <pic:spPr bwMode="auto">
-                    <a:xfrm>
-                      <a:off x="0" y="0"/>
-                      <a:ext cx="3371850" cy="1571625"/>
-                    </a:xfrm>
-                    <a:prstGeom prst="rect">
-                      <a:avLst/>
-                    </a:prstGeom>
-                    <a:noFill/>
-                    <a:ln w="9525">
-                      <a:noFill/>
-                      <a:miter lim="800000"/>
-                      <a:headEnd/>
-                      <a:tailEnd/>
-                    </a:ln>
-                  </pic:spPr>
-                </pic:pic>
-              </a:graphicData>
-            </a:graphic>
-          </wp:inline>
-        </w:drawing>
-      </w:r>
-    </w:p>
-    <w:p>
-      <w:pPr>
-        <w:ind w:left="360"/>
-      </w:pPr>
-      <w:r>
-        <w:t>La misma</w:t>
-      </w:r>
-      <w:r>
-        <w:t xml:space="preserve"> tiene un punto mínimo en (X=-2,Y=-8).</w:t>
-      </w:r>
-      <w:r>
-        <w:t xml:space="preserve"> </w:t>
-      </w:r>
-    </w:p>
-    <w:p>
-      <w:pPr>
-        <w:ind w:left="360"/>
+    </w:p>
+    <w:p>
+      <w:pPr>
+        <w:pStyle w:val="Epgrafe"/>
         <w:jc w:val="center"/>
       </w:pPr>
+      <w:r>
+        <w:t xml:space="preserve">Ilustración </w:t>
+      </w:r>
+      <w:fldSimple w:instr=" SEQ Ilustración \* ARABIC ">
+        <w:r>
+          <w:rPr>
+            <w:noProof/>
+          </w:rPr>
+          <w:t>1</w:t>
+        </w:r>
+      </w:fldSimple>
+      <w:r>
+        <w:t>: Gráfico de la función de aptitud</w:t>
+      </w:r>
+    </w:p>
+    <w:p>
+      <w:pPr>
+        <w:rPr>
+          <w:rStyle w:val="Ttulo4Car"/>
+        </w:rPr>
+      </w:pPr>
+      <w:r>
+        <w:rPr>
+          <w:rStyle w:val="Ttulo4Car"/>
+        </w:rPr>
+        <w:t>Parámetros del algoritmo</w:t>
+      </w:r>
+    </w:p>
+    <w:p>
+      <w:pPr>
+        <w:rPr>
+          <w:b/>
+        </w:rPr>
+      </w:pPr>
+      <w:r>
+        <w:rPr>
+          <w:rStyle w:val="Ttulo4Car"/>
+          <w:b w:val="0"/>
+          <w:sz w:val="22"/>
+          <w:szCs w:val="22"/>
+        </w:rPr>
+        <w:t>A continuación se detallan cuales son los parámetros de entrada del algoritmo, todos estos no varían durante la ejecución del programa.</w:t>
+      </w:r>
+    </w:p>
+    <w:p>
+      <w:r>
+        <w:rPr>
+          <w:b/>
+        </w:rPr>
+        <w:t xml:space="preserve">Cantidad </w:t>
+      </w:r>
+      <w:r>
+        <w:rPr>
+          <w:b/>
+        </w:rPr>
+        <w:t>de i</w:t>
+      </w:r>
+      <w:r>
+        <w:rPr>
+          <w:b/>
+        </w:rPr>
+        <w:t xml:space="preserve">ndividuos </w:t>
+      </w:r>
+      <w:r>
+        <w:rPr>
+          <w:b/>
+        </w:rPr>
+        <w:t>e</w:t>
+      </w:r>
+      <w:r>
+        <w:rPr>
+          <w:b/>
+        </w:rPr>
+        <w:t xml:space="preserve">n </w:t>
+      </w:r>
+      <w:r>
+        <w:rPr>
+          <w:b/>
+        </w:rPr>
+        <w:t>la p</w:t>
+      </w:r>
+      <w:r>
+        <w:rPr>
+          <w:b/>
+        </w:rPr>
+        <w:t>oblación</w:t>
+      </w:r>
+      <w:r>
+        <w:t>: Cuantos individuos se encuentran, en cada generación, en la población. La población va seleccionando y reproduciendo individuos pero los mismos siempre son esta cantidad.</w:t>
+      </w:r>
+      <w:r>
+        <w:t xml:space="preserve"> La ventaja de </w:t>
+      </w:r>
+      <w:r>
+        <w:rPr>
+          <w:i/>
+        </w:rPr>
+        <w:t>mantener la cantidad de individuos como constante durante toda la ejecución</w:t>
+      </w:r>
+      <w:r>
+        <w:t xml:space="preserve"> hace más fácil la comparación entre generaciones.</w:t>
+      </w:r>
+    </w:p>
+    <w:p>
+      <w:r>
+        <w:rPr>
+          <w:b/>
+        </w:rPr>
+        <w:t xml:space="preserve">Tasa </w:t>
+      </w:r>
+      <w:r>
+        <w:rPr>
+          <w:b/>
+        </w:rPr>
+        <w:t>d</w:t>
+      </w:r>
+      <w:r>
+        <w:rPr>
+          <w:b/>
+        </w:rPr>
+        <w:t>e</w:t>
+      </w:r>
+      <w:r>
+        <w:rPr>
+          <w:b/>
+        </w:rPr>
+        <w:t xml:space="preserve"> s</w:t>
+      </w:r>
+      <w:r>
+        <w:rPr>
+          <w:b/>
+        </w:rPr>
+        <w:t>elección:</w:t>
+      </w:r>
+      <w:r>
+        <w:t xml:space="preserve"> Sirve para saber qué cantidad de individuos mueren debido a la selección, son aquellos que no que tengan menor aptitud. Se mantiene constante durante toda la ejecución del algoritmo, esto significa que en cada generación son alcanzados por la selección la misma cantidad de individuos.</w:t>
+      </w:r>
+    </w:p>
+    <w:p>
+      <w:r>
+        <w:rPr>
+          <w:b/>
+        </w:rPr>
+        <w:lastRenderedPageBreak/>
+        <w:t>Tasa De Mutación:</w:t>
+      </w:r>
+      <w:r>
+        <w:t xml:space="preserve"> Es la probabilidad de mutación que tiene</w:t>
+      </w:r>
+      <w:r>
+        <w:t>n todos</w:t>
+      </w:r>
+      <w:r>
+        <w:t xml:space="preserve"> dentro de la población, la cual se mantiene constante durante las generaciones. Se produce que cierta cantidad de estos sufra una mutación, dicha cantidad de individuos no es constante ya que se aplica la evaluación de la tasa por para cada individuo asignándole a este un número al azar y verificando si esta alcanzado por la mutación.</w:t>
+      </w:r>
+    </w:p>
+    <w:p>
+      <w:r>
+        <w:rPr>
+          <w:b/>
+        </w:rPr>
+        <w:t>Condición de fin:</w:t>
+      </w:r>
+      <w:r>
+        <w:t xml:space="preserve"> Es una de las condiciones que debe definirse antes de programar el algoritmo, en nuestro caso se determinó que sea la </w:t>
+      </w:r>
+      <w:r>
+        <w:rPr>
+          <w:i/>
+        </w:rPr>
+        <w:t>Mínima Variación Entre Generaciones</w:t>
+      </w:r>
+      <w:r>
+        <w:t>, que es la variación entre aptitud poblacional (el promedio entre las aptitudes de todos los individuos que la conforman) en dos iteraciones seguidas.</w:t>
+      </w:r>
+    </w:p>
+    <w:p>
+      <w:pPr>
+        <w:pStyle w:val="Ttulo1"/>
+      </w:pPr>
+      <w:bookmarkStart w:id="3" w:name="_Toc392798989"/>
+      <w:r>
+        <w:t>Características importantes</w:t>
+      </w:r>
+      <w:bookmarkEnd w:id="3"/>
+    </w:p>
+    <w:p>
+      <w:pPr>
+        <w:pStyle w:val="Ttulo2"/>
+      </w:pPr>
+      <w:bookmarkStart w:id="4" w:name="_Toc392798990"/>
+      <w:r>
+        <w:t>Individuo</w:t>
+      </w:r>
+      <w:bookmarkEnd w:id="4"/>
+    </w:p>
+    <w:p>
+      <w:r>
+        <w:tab/>
+        <w:t xml:space="preserve">Caracterizado </w:t>
+      </w:r>
+      <w:r>
+        <w:t>:</w:t>
+      </w:r>
+    </w:p>
+    <w:p>
+      <w:pPr>
+        <w:numPr>
+          <w:ilvl w:val="0"/>
+          <w:numId w:val="8"/>
+        </w:numPr>
+      </w:pPr>
+      <w:r>
+        <w:rPr>
+          <w:b/>
+        </w:rPr>
+        <w:t>Valor</w:t>
+      </w:r>
+      <w:r>
+        <w:t xml:space="preserve">: </w:t>
+      </w:r>
+      <w:r>
+        <w:t xml:space="preserve">que representa los genes del individuo, es un </w:t>
+      </w:r>
+      <w:r>
+        <w:t>número aleatorio entre -100 y 100.</w:t>
+      </w:r>
+    </w:p>
+    <w:p>
+      <w:pPr>
+        <w:numPr>
+          <w:ilvl w:val="0"/>
+          <w:numId w:val="8"/>
+        </w:numPr>
+      </w:pPr>
+      <w:r>
+        <w:rPr>
+          <w:b/>
+        </w:rPr>
+        <w:t>Función de aptitud</w:t>
+      </w:r>
+      <w:r>
+        <w:t xml:space="preserve">: que permita calcular en base al valor asignado de cada individuo, una representación numérica de cuan apto es el mismo. Esta aptitud se utiliza para realizar la selección de los más aptos de la población. Como cuestión de diseño del algoritmo se definió que </w:t>
+      </w:r>
+      <w:r>
+        <w:rPr>
+          <w:i/>
+        </w:rPr>
+        <w:t>es mejor el individuo al que la función otorga el menor valor</w:t>
+      </w:r>
+      <w:r>
+        <w:rPr>
+          <w:i/>
+        </w:rPr>
+        <w:t xml:space="preserve"> ya que el objetivo es buscar el mínimo de la función de aptitud</w:t>
+      </w:r>
+      <w:r>
+        <w:t xml:space="preserve">. </w:t>
+      </w:r>
     </w:p>
     <w:p>
       <w:pPr>
@@ -2280,6 +2290,7 @@
       </w:pPr>
       <w:bookmarkStart w:id="7" w:name="_Toc392798993"/>
       <w:r>
+        <w:lastRenderedPageBreak/>
         <w:t>Mutación</w:t>
       </w:r>
       <w:bookmarkEnd w:id="7"/>
@@ -2296,6 +2307,9 @@
       </w:r>
       <w:r>
         <w:t>y permite alcanzar zonas del espacio de búsqueda que no estaban cubiertas por los individuos de la población actual.</w:t>
+      </w:r>
+      <w:r>
+        <w:t xml:space="preserve"> Esta es la forma de evitar quedarse únicamente con soluciones locales, generando nuevas soluciones en lugares donde no se ha buscado.</w:t>
       </w:r>
     </w:p>
     <w:p>
@@ -2310,7 +2324,6 @@
       </w:pPr>
       <w:bookmarkStart w:id="8" w:name="_Toc392798994"/>
       <w:r>
-        <w:lastRenderedPageBreak/>
         <w:t>Resultados</w:t>
       </w:r>
       <w:bookmarkEnd w:id="8"/>
@@ -2389,8 +2402,10 @@
     <w:p>
       <w:pPr>
         <w:spacing w:after="0"/>
-        <w:ind w:left="708"/>
-      </w:pPr>
+      </w:pPr>
+      <w:r>
+        <w:tab/>
+      </w:r>
       <w:r>
         <w:t>La salida que se obtuvo se puede visualizar en la sección Anexos. En base a la salida que se obtuvo, a continuación se muestra la evolución de la aptitud de la población respecto de las generaciones.</w:t>
       </w:r>
@@ -2420,6 +2435,7 @@
           <w:bCs w:val="0"/>
           <w:noProof/>
         </w:rPr>
+        <w:lastRenderedPageBreak/>
         <w:drawing>
           <wp:inline distT="0" distB="0" distL="0" distR="0">
             <wp:extent cx="5314950" cy="3648075"/>
@@ -2438,7 +2454,7 @@
                     </pic:cNvPicPr>
                   </pic:nvPicPr>
                   <pic:blipFill>
-                    <a:blip r:embed="rId13"/>
+                    <a:blip r:embed="rId12"/>
                     <a:srcRect/>
                     <a:stretch>
                       <a:fillRect/>
@@ -2477,7 +2493,6 @@
         <w:rPr>
           <w:noProof/>
         </w:rPr>
-        <w:lastRenderedPageBreak/>
         <w:drawing>
           <wp:inline distT="0" distB="0" distL="0" distR="0">
             <wp:extent cx="5334000" cy="4000500"/>
@@ -2496,7 +2511,7 @@
                     </pic:cNvPicPr>
                   </pic:nvPicPr>
                   <pic:blipFill>
-                    <a:blip r:embed="rId14"/>
+                    <a:blip r:embed="rId13"/>
                     <a:srcRect/>
                     <a:stretch>
                       <a:fillRect/>
@@ -2530,6 +2545,7 @@
         <w:pStyle w:val="Ttulo1"/>
       </w:pPr>
       <w:r>
+        <w:lastRenderedPageBreak/>
         <w:t>Conclusiones</w:t>
       </w:r>
     </w:p>
@@ -2626,7 +2642,7 @@
           <w:numId w:val="19"/>
         </w:numPr>
       </w:pPr>
-      <w:hyperlink r:id="rId15" w:history="1">
+      <w:hyperlink r:id="rId14" w:history="1">
         <w:r>
           <w:rPr>
             <w:rStyle w:val="Hipervnculo"/>
@@ -2643,7 +2659,7 @@
           <w:numId w:val="19"/>
         </w:numPr>
       </w:pPr>
-      <w:hyperlink r:id="rId16" w:history="1">
+      <w:hyperlink r:id="rId15" w:history="1">
         <w:r>
           <w:rPr>
             <w:rStyle w:val="Hipervnculo"/>
@@ -2660,7 +2676,7 @@
           <w:numId w:val="19"/>
         </w:numPr>
       </w:pPr>
-      <w:hyperlink r:id="rId17" w:history="1">
+      <w:hyperlink r:id="rId16" w:history="1">
         <w:r>
           <w:rPr>
             <w:rStyle w:val="Hipervnculo"/>
@@ -2690,10 +2706,16 @@
     </w:p>
     <w:p>
       <w:r>
+        <w:tab/>
+      </w:r>
+      <w:r>
         <w:t>Para utilizar el programa se debe compilar usando una maquina virtual java. Para ello es necesario tener instalada y configurada una maquina virtual java de desarrollo (JDK) y una maquina virtual java (JVM).</w:t>
       </w:r>
     </w:p>
     <w:p>
+      <w:r>
+        <w:tab/>
+      </w:r>
       <w:r>
         <w:t>Para modificar los parámetros en el archivo Main.java se puede cambiar las siguientes variables:</w:t>
       </w:r>
@@ -3083,11 +3105,17 @@
     </w:p>
     <w:p>
       <w:r>
+        <w:tab/>
+      </w:r>
+      <w:r>
         <w:t>Las mismas se encuentran en las líneas 17 a 20 del archivo.</w:t>
       </w:r>
     </w:p>
     <w:p>
       <w:r>
+        <w:tab/>
+      </w:r>
+      <w:r>
         <w:t>Luego se compila y ejecuta el programa. Se puede hacer por línea de comando, o utilizando el archivo “</w:t>
       </w:r>
       <w:r>
@@ -3098,6 +3126,9 @@
       </w:r>
     </w:p>
     <w:p>
+      <w:r>
+        <w:tab/>
+      </w:r>
       <w:r>
         <w:t>El programa ejecutado muestra El valor del mejor individuo y un listado de las iteraciones y las aptitudes media, mejor y peor en cada una. Ejemplo de una salida del programa (recortado hasta 20 iteraciones):</w:t>
       </w:r>
@@ -3129,7 +3160,7 @@
                     </pic:cNvPicPr>
                   </pic:nvPicPr>
                   <pic:blipFill>
-                    <a:blip r:embed="rId18"/>
+                    <a:blip r:embed="rId17"/>
                     <a:srcRect b="58035"/>
                     <a:stretch>
                       <a:fillRect/>
@@ -3164,6 +3195,9 @@
       </w:pPr>
     </w:p>
     <w:p>
+      <w:r>
+        <w:tab/>
+      </w:r>
       <w:r>
         <w:t>Para salir del programa presione cualquier tecla</w:t>
       </w:r>
@@ -8193,8 +8227,8 @@
     <w:p>
       <w:pPr>
         <w:sectPr>
-          <w:headerReference w:type="default" r:id="rId19"/>
-          <w:footerReference w:type="default" r:id="rId20"/>
+          <w:headerReference w:type="default" r:id="rId18"/>
+          <w:footerReference w:type="default" r:id="rId19"/>
           <w:pgSz w:w="12240" w:h="15840"/>
           <w:pgMar w:top="1417" w:right="1701" w:bottom="1417" w:left="1701" w:header="708" w:footer="708" w:gutter="0"/>
           <w:cols w:space="708"/>
@@ -32087,20 +32121,50 @@
           <w:szCs w:val="16"/>
           <w:lang w:val="es-ES" w:eastAsia="es-ES"/>
         </w:rPr>
-        <w:t xml:space="preserve">        </w:t>
+        <w:t xml:space="preserve">        aptitud </w:t>
+      </w:r>
+      <w:r>
+        <w:rPr>
+          <w:rFonts w:ascii="Courier New" w:hAnsi="Courier New" w:cs="Courier New"/>
+          <w:b/>
+          <w:bCs/>
+          <w:color w:val="000080"/>
+          <w:sz w:val="16"/>
+          <w:szCs w:val="16"/>
+          <w:lang w:val="es-ES" w:eastAsia="es-ES"/>
+        </w:rPr>
+        <w:t>=</w:t>
+      </w:r>
+      <w:r>
+        <w:rPr>
+          <w:rFonts w:ascii="Courier New" w:hAnsi="Courier New" w:cs="Courier New"/>
+          <w:color w:val="000000"/>
+          <w:sz w:val="16"/>
+          <w:szCs w:val="16"/>
+          <w:lang w:val="es-ES" w:eastAsia="es-ES"/>
+        </w:rPr>
+        <w:t xml:space="preserve"> </w:t>
+      </w:r>
+      <w:r>
+        <w:rPr>
+          <w:rFonts w:ascii="Courier New" w:hAnsi="Courier New" w:cs="Courier New"/>
+          <w:color w:val="000000"/>
+          <w:sz w:val="16"/>
+          <w:szCs w:val="16"/>
+          <w:lang w:val="es-ES" w:eastAsia="es-ES"/>
+        </w:rPr>
+        <w:t>(-1)*</w:t>
       </w:r>
       <w:proofErr w:type="spellStart"/>
       <w:r>
         <w:rPr>
           <w:rFonts w:ascii="Courier New" w:hAnsi="Courier New" w:cs="Courier New"/>
-          <w:b/>
-          <w:bCs/>
-          <w:color w:val="0000FF"/>
-          <w:sz w:val="16"/>
-          <w:szCs w:val="16"/>
-          <w:lang w:val="es-ES" w:eastAsia="es-ES"/>
-        </w:rPr>
-        <w:t>this</w:t>
+          <w:color w:val="000000"/>
+          <w:sz w:val="16"/>
+          <w:szCs w:val="16"/>
+          <w:lang w:val="es-ES" w:eastAsia="es-ES"/>
+        </w:rPr>
+        <w:t>Math</w:t>
       </w:r>
       <w:r>
         <w:rPr>
@@ -32122,12 +32186,56 @@
           <w:szCs w:val="16"/>
           <w:lang w:val="es-ES" w:eastAsia="es-ES"/>
         </w:rPr>
-        <w:t>aptitud</w:t>
+        <w:t>pow</w:t>
       </w:r>
       <w:proofErr w:type="spellEnd"/>
       <w:r>
         <w:rPr>
           <w:rFonts w:ascii="Courier New" w:hAnsi="Courier New" w:cs="Courier New"/>
+          <w:b/>
+          <w:bCs/>
+          <w:color w:val="000080"/>
+          <w:sz w:val="16"/>
+          <w:szCs w:val="16"/>
+          <w:lang w:val="es-ES" w:eastAsia="es-ES"/>
+        </w:rPr>
+        <w:t>(</w:t>
+      </w:r>
+      <w:r>
+        <w:rPr>
+          <w:rFonts w:ascii="Courier New" w:hAnsi="Courier New" w:cs="Courier New"/>
+          <w:color w:val="000000"/>
+          <w:sz w:val="16"/>
+          <w:szCs w:val="16"/>
+          <w:lang w:val="es-ES" w:eastAsia="es-ES"/>
+        </w:rPr>
+        <w:t>valor</w:t>
+      </w:r>
+      <w:r>
+        <w:rPr>
+          <w:rFonts w:ascii="Courier New" w:hAnsi="Courier New" w:cs="Courier New"/>
+          <w:color w:val="000000"/>
+          <w:sz w:val="16"/>
+          <w:szCs w:val="16"/>
+          <w:lang w:val="es-ES" w:eastAsia="es-ES"/>
+        </w:rPr>
+        <w:t xml:space="preserve"> + 8</w:t>
+      </w:r>
+      <w:r>
+        <w:rPr>
+          <w:rFonts w:ascii="Courier New" w:hAnsi="Courier New" w:cs="Courier New"/>
+          <w:b/>
+          <w:bCs/>
+          <w:color w:val="000080"/>
+          <w:sz w:val="16"/>
+          <w:szCs w:val="16"/>
+          <w:lang w:val="es-ES" w:eastAsia="es-ES"/>
+        </w:rPr>
+        <w:t>,</w:t>
+      </w:r>
+      <w:r>
+        <w:rPr>
+          <w:rFonts w:ascii="Courier New" w:hAnsi="Courier New" w:cs="Courier New"/>
           <w:color w:val="000000"/>
           <w:sz w:val="16"/>
           <w:szCs w:val="16"/>
@@ -32138,24 +32246,35 @@
       <w:r>
         <w:rPr>
           <w:rFonts w:ascii="Courier New" w:hAnsi="Courier New" w:cs="Courier New"/>
-          <w:b/>
-          <w:bCs/>
-          <w:color w:val="000080"/>
-          <w:sz w:val="16"/>
-          <w:szCs w:val="16"/>
-          <w:lang w:val="es-ES" w:eastAsia="es-ES"/>
-        </w:rPr>
-        <w:t>=</w:t>
-      </w:r>
-      <w:r>
-        <w:rPr>
-          <w:rFonts w:ascii="Courier New" w:hAnsi="Courier New" w:cs="Courier New"/>
-          <w:color w:val="000000"/>
-          <w:sz w:val="16"/>
-          <w:szCs w:val="16"/>
-          <w:lang w:val="es-ES" w:eastAsia="es-ES"/>
-        </w:rPr>
-        <w:t xml:space="preserve"> Math</w:t>
+          <w:color w:val="FF8000"/>
+          <w:sz w:val="16"/>
+          <w:szCs w:val="16"/>
+          <w:lang w:val="es-ES" w:eastAsia="es-ES"/>
+        </w:rPr>
+        <w:t>-1</w:t>
+      </w:r>
+      <w:r>
+        <w:rPr>
+          <w:rFonts w:ascii="Courier New" w:hAnsi="Courier New" w:cs="Courier New"/>
+          <w:b/>
+          <w:bCs/>
+          <w:color w:val="000080"/>
+          <w:sz w:val="16"/>
+          <w:szCs w:val="16"/>
+          <w:lang w:val="es-ES" w:eastAsia="es-ES"/>
+        </w:rPr>
+        <w:t>)*</w:t>
+      </w:r>
+      <w:proofErr w:type="spellStart"/>
+      <w:r>
+        <w:rPr>
+          <w:rFonts w:ascii="Courier New" w:hAnsi="Courier New" w:cs="Courier New"/>
+          <w:color w:val="000000"/>
+          <w:sz w:val="16"/>
+          <w:szCs w:val="16"/>
+          <w:lang w:val="es-ES" w:eastAsia="es-ES"/>
+        </w:rPr>
+        <w:t>Math</w:t>
       </w:r>
       <w:r>
         <w:rPr>
@@ -32177,45 +32296,19 @@
           <w:szCs w:val="16"/>
           <w:lang w:val="es-ES" w:eastAsia="es-ES"/>
         </w:rPr>
-        <w:t>pow</w:t>
-      </w:r>
-      <w:r>
-        <w:rPr>
-          <w:rFonts w:ascii="Courier New" w:hAnsi="Courier New" w:cs="Courier New"/>
-          <w:b/>
-          <w:bCs/>
-          <w:color w:val="000080"/>
+        <w:t>sin</w:t>
+      </w:r>
+      <w:proofErr w:type="spellEnd"/>
+      <w:r>
+        <w:rPr>
+          <w:rFonts w:ascii="Courier New" w:hAnsi="Courier New" w:cs="Courier New"/>
+          <w:color w:val="000000"/>
           <w:sz w:val="16"/>
           <w:szCs w:val="16"/>
           <w:lang w:val="es-ES" w:eastAsia="es-ES"/>
         </w:rPr>
         <w:t>(</w:t>
       </w:r>
-      <w:proofErr w:type="spellStart"/>
-      <w:r>
-        <w:rPr>
-          <w:rFonts w:ascii="Courier New" w:hAnsi="Courier New" w:cs="Courier New"/>
-          <w:b/>
-          <w:bCs/>
-          <w:color w:val="0000FF"/>
-          <w:sz w:val="16"/>
-          <w:szCs w:val="16"/>
-          <w:lang w:val="es-ES" w:eastAsia="es-ES"/>
-        </w:rPr>
-        <w:t>this</w:t>
-      </w:r>
-      <w:r>
-        <w:rPr>
-          <w:rFonts w:ascii="Courier New" w:hAnsi="Courier New" w:cs="Courier New"/>
-          <w:b/>
-          <w:bCs/>
-          <w:color w:val="000080"/>
-          <w:sz w:val="16"/>
-          <w:szCs w:val="16"/>
-          <w:lang w:val="es-ES" w:eastAsia="es-ES"/>
-        </w:rPr>
-        <w:t>.</w:t>
-      </w:r>
       <w:r>
         <w:rPr>
           <w:rFonts w:ascii="Courier New" w:hAnsi="Courier New" w:cs="Courier New"/>
@@ -32226,202 +32319,15 @@
         </w:rPr>
         <w:t>valor</w:t>
       </w:r>
-      <w:proofErr w:type="spellEnd"/>
-      <w:r>
-        <w:rPr>
-          <w:rFonts w:ascii="Courier New" w:hAnsi="Courier New" w:cs="Courier New"/>
-          <w:b/>
-          <w:bCs/>
-          <w:color w:val="000080"/>
-          <w:sz w:val="16"/>
-          <w:szCs w:val="16"/>
-          <w:lang w:val="es-ES" w:eastAsia="es-ES"/>
-        </w:rPr>
-        <w:t>,</w:t>
-      </w:r>
-      <w:r>
-        <w:rPr>
-          <w:rFonts w:ascii="Courier New" w:hAnsi="Courier New" w:cs="Courier New"/>
-          <w:color w:val="000000"/>
-          <w:sz w:val="16"/>
-          <w:szCs w:val="16"/>
-          <w:lang w:val="es-ES" w:eastAsia="es-ES"/>
-        </w:rPr>
-        <w:t xml:space="preserve"> </w:t>
-      </w:r>
-      <w:r>
-        <w:rPr>
-          <w:rFonts w:ascii="Courier New" w:hAnsi="Courier New" w:cs="Courier New"/>
-          <w:color w:val="FF8000"/>
-          <w:sz w:val="16"/>
-          <w:szCs w:val="16"/>
-          <w:lang w:val="es-ES" w:eastAsia="es-ES"/>
-        </w:rPr>
-        <w:t>2</w:t>
-      </w:r>
-      <w:r>
-        <w:rPr>
-          <w:rFonts w:ascii="Courier New" w:hAnsi="Courier New" w:cs="Courier New"/>
-          <w:b/>
-          <w:bCs/>
-          <w:color w:val="000080"/>
-          <w:sz w:val="16"/>
-          <w:szCs w:val="16"/>
-          <w:lang w:val="es-ES" w:eastAsia="es-ES"/>
-        </w:rPr>
-        <w:t>)</w:t>
-      </w:r>
-      <w:r>
-        <w:rPr>
-          <w:rFonts w:ascii="Courier New" w:hAnsi="Courier New" w:cs="Courier New"/>
-          <w:color w:val="000000"/>
-          <w:sz w:val="16"/>
-          <w:szCs w:val="16"/>
-          <w:lang w:val="es-ES" w:eastAsia="es-ES"/>
-        </w:rPr>
-        <w:t xml:space="preserve"> </w:t>
-      </w:r>
-      <w:r>
-        <w:rPr>
-          <w:rFonts w:ascii="Courier New" w:hAnsi="Courier New" w:cs="Courier New"/>
-          <w:b/>
-          <w:bCs/>
-          <w:color w:val="000080"/>
-          <w:sz w:val="16"/>
-          <w:szCs w:val="16"/>
-          <w:lang w:val="es-ES" w:eastAsia="es-ES"/>
-        </w:rPr>
-        <w:t>+</w:t>
-      </w:r>
-      <w:r>
-        <w:rPr>
-          <w:rFonts w:ascii="Courier New" w:hAnsi="Courier New" w:cs="Courier New"/>
-          <w:color w:val="000000"/>
-          <w:sz w:val="16"/>
-          <w:szCs w:val="16"/>
-          <w:lang w:val="es-ES" w:eastAsia="es-ES"/>
-        </w:rPr>
-        <w:t xml:space="preserve"> </w:t>
-      </w:r>
-      <w:r>
-        <w:rPr>
-          <w:rFonts w:ascii="Courier New" w:hAnsi="Courier New" w:cs="Courier New"/>
-          <w:color w:val="FF8000"/>
-          <w:sz w:val="16"/>
-          <w:szCs w:val="16"/>
-          <w:lang w:val="es-ES" w:eastAsia="es-ES"/>
-        </w:rPr>
-        <w:t>4</w:t>
-      </w:r>
-      <w:r>
-        <w:rPr>
-          <w:rFonts w:ascii="Courier New" w:hAnsi="Courier New" w:cs="Courier New"/>
-          <w:color w:val="000000"/>
-          <w:sz w:val="16"/>
-          <w:szCs w:val="16"/>
-          <w:lang w:val="es-ES" w:eastAsia="es-ES"/>
-        </w:rPr>
-        <w:t xml:space="preserve"> </w:t>
-      </w:r>
-      <w:r>
-        <w:rPr>
-          <w:rFonts w:ascii="Courier New" w:hAnsi="Courier New" w:cs="Courier New"/>
-          <w:b/>
-          <w:bCs/>
-          <w:color w:val="000080"/>
-          <w:sz w:val="16"/>
-          <w:szCs w:val="16"/>
-          <w:lang w:val="es-ES" w:eastAsia="es-ES"/>
-        </w:rPr>
-        <w:t>*</w:t>
-      </w:r>
-      <w:r>
-        <w:rPr>
-          <w:rFonts w:ascii="Courier New" w:hAnsi="Courier New" w:cs="Courier New"/>
-          <w:color w:val="000000"/>
-          <w:sz w:val="16"/>
-          <w:szCs w:val="16"/>
-          <w:lang w:val="es-ES" w:eastAsia="es-ES"/>
-        </w:rPr>
-        <w:t xml:space="preserve"> </w:t>
-      </w:r>
-      <w:proofErr w:type="spellStart"/>
-      <w:r>
-        <w:rPr>
-          <w:rFonts w:ascii="Courier New" w:hAnsi="Courier New" w:cs="Courier New"/>
-          <w:b/>
-          <w:bCs/>
-          <w:color w:val="0000FF"/>
-          <w:sz w:val="16"/>
-          <w:szCs w:val="16"/>
-          <w:lang w:val="es-ES" w:eastAsia="es-ES"/>
-        </w:rPr>
-        <w:t>this</w:t>
-      </w:r>
-      <w:r>
-        <w:rPr>
-          <w:rFonts w:ascii="Courier New" w:hAnsi="Courier New" w:cs="Courier New"/>
-          <w:b/>
-          <w:bCs/>
-          <w:color w:val="000080"/>
-          <w:sz w:val="16"/>
-          <w:szCs w:val="16"/>
-          <w:lang w:val="es-ES" w:eastAsia="es-ES"/>
-        </w:rPr>
-        <w:t>.</w:t>
-      </w:r>
-      <w:r>
-        <w:rPr>
-          <w:rFonts w:ascii="Courier New" w:hAnsi="Courier New" w:cs="Courier New"/>
-          <w:color w:val="000000"/>
-          <w:sz w:val="16"/>
-          <w:szCs w:val="16"/>
-          <w:lang w:val="es-ES" w:eastAsia="es-ES"/>
-        </w:rPr>
-        <w:t>valor</w:t>
-      </w:r>
-      <w:proofErr w:type="spellEnd"/>
-      <w:r>
-        <w:rPr>
-          <w:rFonts w:ascii="Courier New" w:hAnsi="Courier New" w:cs="Courier New"/>
-          <w:color w:val="000000"/>
-          <w:sz w:val="16"/>
-          <w:szCs w:val="16"/>
-          <w:lang w:val="es-ES" w:eastAsia="es-ES"/>
-        </w:rPr>
-        <w:t xml:space="preserve"> </w:t>
-      </w:r>
-      <w:r>
-        <w:rPr>
-          <w:rFonts w:ascii="Courier New" w:hAnsi="Courier New" w:cs="Courier New"/>
-          <w:b/>
-          <w:bCs/>
-          <w:color w:val="000080"/>
-          <w:sz w:val="16"/>
-          <w:szCs w:val="16"/>
-          <w:lang w:val="es-ES" w:eastAsia="es-ES"/>
-        </w:rPr>
-        <w:t>-</w:t>
-      </w:r>
-      <w:r>
-        <w:rPr>
-          <w:rFonts w:ascii="Courier New" w:hAnsi="Courier New" w:cs="Courier New"/>
-          <w:color w:val="000000"/>
-          <w:sz w:val="16"/>
-          <w:szCs w:val="16"/>
-          <w:lang w:val="es-ES" w:eastAsia="es-ES"/>
-        </w:rPr>
-        <w:t xml:space="preserve"> </w:t>
-      </w:r>
-      <w:r>
-        <w:rPr>
-          <w:rFonts w:ascii="Courier New" w:hAnsi="Courier New" w:cs="Courier New"/>
-          <w:color w:val="FF8000"/>
-          <w:sz w:val="16"/>
-          <w:szCs w:val="16"/>
-          <w:lang w:val="es-ES" w:eastAsia="es-ES"/>
-        </w:rPr>
-        <w:t>4</w:t>
+      <w:r>
+        <w:rPr>
+          <w:rFonts w:ascii="Courier New" w:hAnsi="Courier New" w:cs="Courier New"/>
+          <w:color w:val="000000"/>
+          <w:sz w:val="16"/>
+          <w:szCs w:val="16"/>
+          <w:lang w:val="es-ES" w:eastAsia="es-ES"/>
+        </w:rPr>
+        <w:t xml:space="preserve"> + 8)</w:t>
       </w:r>
       <w:r>
         <w:rPr>
@@ -36687,7 +36593,7 @@
         <w:b/>
         <w:noProof/>
       </w:rPr>
-      <w:t>3</w:t>
+      <w:t>5</w:t>
     </w:r>
     <w:r>
       <w:rPr>
@@ -36721,7 +36627,7 @@
         <w:b/>
         <w:noProof/>
       </w:rPr>
-      <w:t>15</w:t>
+      <w:t>16</w:t>
     </w:r>
     <w:r>
       <w:rPr>
@@ -38974,6 +38880,25 @@
     <w:basedOn w:val="Fuentedeprrafopredeter"/>
     <w:rsid w:val="000A1071"/>
   </w:style>
+  <w:style w:type="paragraph" w:styleId="Epgrafe">
+    <w:name w:val="caption"/>
+    <w:basedOn w:val="Normal"/>
+    <w:next w:val="Normal"/>
+    <w:unhideWhenUsed/>
+    <w:qFormat/>
+    <w:locked/>
+    <w:rsid w:val="00764A9B"/>
+    <w:pPr>
+      <w:spacing w:line="240" w:lineRule="auto"/>
+    </w:pPr>
+    <w:rPr>
+      <w:b/>
+      <w:bCs/>
+      <w:color w:val="4F81BD" w:themeColor="accent1"/>
+      <w:sz w:val="18"/>
+      <w:szCs w:val="18"/>
+    </w:rPr>
+  </w:style>
 </w:styles>
 </file>
 
@@ -39265,7 +39190,7 @@
 </file>
 
 <file path=customXml/itemProps1.xml><?xml version="1.0" encoding="utf-8"?>
-<ds:datastoreItem xmlns:ds="http://schemas.openxmlformats.org/officeDocument/2006/customXml" ds:itemID="{8ACFDA4F-8B52-4A77-8DA3-66E58CB30ABE}">
+<ds:datastoreItem xmlns:ds="http://schemas.openxmlformats.org/officeDocument/2006/customXml" ds:itemID="{0F2AEEEC-8D70-46F4-8507-006543B9562D}">
   <ds:schemaRefs>
     <ds:schemaRef ds:uri="http://schemas.openxmlformats.org/officeDocument/2006/bibliography"/>
   </ds:schemaRefs>

</xml_diff>

<commit_message>
Agrego una descripcion de como evoluciona el algoritmo
</commit_message>
<xml_diff>
--- a/Documentación/75.19-TP_v2.docx
+++ b/Documentación/75.19-TP_v2.docx
@@ -1743,15 +1743,7 @@
               <w:sz w:val="28"/>
               <w:szCs w:val="28"/>
             </w:rPr>
-            <m:t>=</m:t>
-          </m:r>
-          <m:r>
-            <w:rPr>
-              <w:rFonts w:ascii="Cambria Math" w:hAnsi="Cambria Math"/>
-              <w:sz w:val="28"/>
-              <w:szCs w:val="28"/>
-            </w:rPr>
-            <m:t>-</m:t>
+            <m:t>=-</m:t>
           </m:r>
           <m:sSup>
             <m:sSupPr>
@@ -2111,6 +2103,9 @@
       <w:r>
         <w:t>, que es la variación entre aptitud poblacional (el promedio entre las aptitudes de todos los individuos que la conforman) en dos iteraciones seguidas.</w:t>
       </w:r>
+      <w:r>
+        <w:t xml:space="preserve"> Se define de esta manera para que el algoritmo se detenga cuando se estabilizaron los valores lo que quiere decir que se encontró una solución que no se podría mejorar mucho con los parámetros actuales (tamaño de población y tasa de mutación principalmente). Si se define un valor cercano a cero hará que el </w:t>
+      </w:r>
     </w:p>
     <w:p>
       <w:pPr>
@@ -2280,6 +2275,7 @@
     </w:p>
     <w:p>
       <w:r>
+        <w:lastRenderedPageBreak/>
         <w:tab/>
         <w:t>El nuevo individuo debe tener una combinación de los genes (valor de individuo) de los padres, nosotros lo determinamos calculando el promedio de los valores de los progenitores.</w:t>
       </w:r>
@@ -2290,7 +2286,6 @@
       </w:pPr>
       <w:bookmarkStart w:id="7" w:name="_Toc392798993"/>
       <w:r>
-        <w:lastRenderedPageBreak/>
         <w:t>Mutación</w:t>
       </w:r>
       <w:bookmarkEnd w:id="7"/>
@@ -2318,6 +2313,230 @@
         <w:t>El algoritmo utiliza la mutación simple, donde la probabilidad de mutación es constante durante toda la búsqueda. Si la probabilidad de mutación de cada individuo cumple con la probabilidad de mutación constante de la población, entonces el individuo muta y se recalcula la aptitud; caso contrario el individuo no cambia.</w:t>
       </w:r>
     </w:p>
+    <w:p/>
+    <w:p/>
+    <w:p>
+      <w:pPr>
+        <w:pStyle w:val="Ttulo1"/>
+      </w:pPr>
+      <w:r>
+        <w:t>Evolución de la Población</w:t>
+      </w:r>
+    </w:p>
+    <w:p>
+      <w:r>
+        <w:tab/>
+      </w:r>
+      <w:r>
+        <w:t>Como ilustración de la evolución de una población a través de las generaciones, se grafica como se encuentran distribuidos los individuos.</w:t>
+      </w:r>
+    </w:p>
+    <w:p>
+      <w:r>
+        <w:tab/>
+      </w:r>
+      <w:r>
+        <w:t>El gráfico, como ya lo habíamos mencionado representa la función de aptitud que en definitiva es la función a la que le queremos encontrar el mínimo global.</w:t>
+      </w:r>
+    </w:p>
+    <w:p>
+      <w:r>
+        <w:tab/>
+      </w:r>
+      <w:r>
+        <w:t>Cada punto sobre el gráfico de la función es un individuo (es decir, una posible solución). Como se puede apreciar</w:t>
+      </w:r>
+      <w:r>
+        <w:t xml:space="preserve"> en la Ilustración 2 los individuos están distribuidos aproximadamente al azar.</w:t>
+      </w:r>
+    </w:p>
+    <w:p>
+      <w:r>
+        <w:tab/>
+        <w:t>El valor en el eje X representa los genes del individuo y el valor en el eje Y representa el valor de la función de aptitud.</w:t>
+      </w:r>
+    </w:p>
+    <w:p>
+      <w:pPr>
+        <w:keepNext/>
+      </w:pPr>
+      <w:r>
+        <w:rPr>
+          <w:noProof/>
+        </w:rPr>
+        <w:lastRenderedPageBreak/>
+        <w:drawing>
+          <wp:inline distT="0" distB="0" distL="0" distR="0">
+            <wp:extent cx="5324475" cy="3280737"/>
+            <wp:effectExtent l="19050" t="0" r="9525" b="0"/>
+            <wp:docPr id="3" name="Imagen 2" descr="C:\Users\HugoW7\Downloads\save (2).png"/>
+            <wp:cNvGraphicFramePr>
+              <a:graphicFrameLocks xmlns:a="http://schemas.openxmlformats.org/drawingml/2006/main" noChangeAspect="1"/>
+            </wp:cNvGraphicFramePr>
+            <a:graphic xmlns:a="http://schemas.openxmlformats.org/drawingml/2006/main">
+              <a:graphicData uri="http://schemas.openxmlformats.org/drawingml/2006/picture">
+                <pic:pic xmlns:pic="http://schemas.openxmlformats.org/drawingml/2006/picture">
+                  <pic:nvPicPr>
+                    <pic:cNvPr id="0" name="Picture 2" descr="C:\Users\HugoW7\Downloads\save (2).png"/>
+                    <pic:cNvPicPr>
+                      <a:picLocks noChangeAspect="1" noChangeArrowheads="1"/>
+                    </pic:cNvPicPr>
+                  </pic:nvPicPr>
+                  <pic:blipFill>
+                    <a:blip r:embed="rId12"/>
+                    <a:srcRect/>
+                    <a:stretch>
+                      <a:fillRect/>
+                    </a:stretch>
+                  </pic:blipFill>
+                  <pic:spPr bwMode="auto">
+                    <a:xfrm>
+                      <a:off x="0" y="0"/>
+                      <a:ext cx="5325097" cy="3281120"/>
+                    </a:xfrm>
+                    <a:prstGeom prst="rect">
+                      <a:avLst/>
+                    </a:prstGeom>
+                    <a:noFill/>
+                    <a:ln w="9525">
+                      <a:noFill/>
+                      <a:miter lim="800000"/>
+                      <a:headEnd/>
+                      <a:tailEnd/>
+                    </a:ln>
+                  </pic:spPr>
+                </pic:pic>
+              </a:graphicData>
+            </a:graphic>
+          </wp:inline>
+        </w:drawing>
+      </w:r>
+    </w:p>
+    <w:p>
+      <w:pPr>
+        <w:pStyle w:val="Epgrafe"/>
+        <w:jc w:val="center"/>
+      </w:pPr>
+      <w:r>
+        <w:t xml:space="preserve">Ilustración </w:t>
+      </w:r>
+      <w:fldSimple w:instr=" SEQ Ilustración \* ARABIC ">
+        <w:r>
+          <w:rPr>
+            <w:noProof/>
+          </w:rPr>
+          <w:t>2</w:t>
+        </w:r>
+      </w:fldSimple>
+      <w:r>
+        <w:t xml:space="preserve"> : Generación 0</w:t>
+      </w:r>
+    </w:p>
+    <w:p>
+      <w:r>
+        <w:tab/>
+        <w:t>A medida que el algoritmo avanza, aumenta la concentración de individuos cerca de los mínimos locales y el mínimo global. Se muestra a continuación la generación octava de la misma población.</w:t>
+      </w:r>
+    </w:p>
+    <w:p>
+      <w:pPr>
+        <w:keepNext/>
+      </w:pPr>
+      <w:r>
+        <w:rPr>
+          <w:noProof/>
+        </w:rPr>
+        <w:drawing>
+          <wp:inline distT="0" distB="0" distL="0" distR="0">
+            <wp:extent cx="5076825" cy="3128145"/>
+            <wp:effectExtent l="19050" t="0" r="0" b="0"/>
+            <wp:docPr id="8" name="Imagen 3" descr="C:\Users\HugoW7\Downloads\save (3).png"/>
+            <wp:cNvGraphicFramePr>
+              <a:graphicFrameLocks xmlns:a="http://schemas.openxmlformats.org/drawingml/2006/main" noChangeAspect="1"/>
+            </wp:cNvGraphicFramePr>
+            <a:graphic xmlns:a="http://schemas.openxmlformats.org/drawingml/2006/main">
+              <a:graphicData uri="http://schemas.openxmlformats.org/drawingml/2006/picture">
+                <pic:pic xmlns:pic="http://schemas.openxmlformats.org/drawingml/2006/picture">
+                  <pic:nvPicPr>
+                    <pic:cNvPr id="0" name="Picture 3" descr="C:\Users\HugoW7\Downloads\save (3).png"/>
+                    <pic:cNvPicPr>
+                      <a:picLocks noChangeAspect="1" noChangeArrowheads="1"/>
+                    </pic:cNvPicPr>
+                  </pic:nvPicPr>
+                  <pic:blipFill>
+                    <a:blip r:embed="rId13"/>
+                    <a:srcRect/>
+                    <a:stretch>
+                      <a:fillRect/>
+                    </a:stretch>
+                  </pic:blipFill>
+                  <pic:spPr bwMode="auto">
+                    <a:xfrm>
+                      <a:off x="0" y="0"/>
+                      <a:ext cx="5077418" cy="3128511"/>
+                    </a:xfrm>
+                    <a:prstGeom prst="rect">
+                      <a:avLst/>
+                    </a:prstGeom>
+                    <a:noFill/>
+                    <a:ln w="9525">
+                      <a:noFill/>
+                      <a:miter lim="800000"/>
+                      <a:headEnd/>
+                      <a:tailEnd/>
+                    </a:ln>
+                  </pic:spPr>
+                </pic:pic>
+              </a:graphicData>
+            </a:graphic>
+          </wp:inline>
+        </w:drawing>
+      </w:r>
+    </w:p>
+    <w:p>
+      <w:pPr>
+        <w:pStyle w:val="Epgrafe"/>
+        <w:jc w:val="center"/>
+      </w:pPr>
+      <w:r>
+        <w:t xml:space="preserve">Ilustración </w:t>
+      </w:r>
+      <w:fldSimple w:instr=" SEQ Ilustración \* ARABIC ">
+        <w:r>
+          <w:rPr>
+            <w:noProof/>
+          </w:rPr>
+          <w:t>3</w:t>
+        </w:r>
+      </w:fldSimple>
+      <w:r>
+        <w:t>: Generación 8</w:t>
+      </w:r>
+    </w:p>
+    <w:p>
+      <w:r>
+        <w:lastRenderedPageBreak/>
+        <w:tab/>
+        <w:t xml:space="preserve">Si se hace un promedio entre los valores de aptitud de todos los individuos de dos generaciones consecutivas, y se saca la diferencia entre estos dos promedios se obtiene un valor que lo llamaremos </w:t>
+      </w:r>
+      <w:r>
+        <w:rPr>
+          <w:b/>
+        </w:rPr>
+        <w:t>variación media entre generaciones</w:t>
+      </w:r>
+      <w:r>
+        <w:t>.</w:t>
+      </w:r>
+    </w:p>
+    <w:p>
+      <w:r>
+        <w:tab/>
+        <w:t>El algoritmo se detiene cuando el valor absoluto de esta variación está por debajo del umbral definido como condición de fin.</w:t>
+      </w:r>
+    </w:p>
+    <w:p/>
+    <w:p/>
     <w:p>
       <w:pPr>
         <w:pStyle w:val="Ttulo1"/>
@@ -2454,7 +2673,7 @@
                     </pic:cNvPicPr>
                   </pic:nvPicPr>
                   <pic:blipFill>
-                    <a:blip r:embed="rId12"/>
+                    <a:blip r:embed="rId14"/>
                     <a:srcRect/>
                     <a:stretch>
                       <a:fillRect/>
@@ -2511,7 +2730,7 @@
                     </pic:cNvPicPr>
                   </pic:nvPicPr>
                   <pic:blipFill>
-                    <a:blip r:embed="rId13"/>
+                    <a:blip r:embed="rId15"/>
                     <a:srcRect/>
                     <a:stretch>
                       <a:fillRect/>
@@ -2642,7 +2861,7 @@
           <w:numId w:val="19"/>
         </w:numPr>
       </w:pPr>
-      <w:hyperlink r:id="rId14" w:history="1">
+      <w:hyperlink r:id="rId16" w:history="1">
         <w:r>
           <w:rPr>
             <w:rStyle w:val="Hipervnculo"/>
@@ -2659,7 +2878,7 @@
           <w:numId w:val="19"/>
         </w:numPr>
       </w:pPr>
-      <w:hyperlink r:id="rId15" w:history="1">
+      <w:hyperlink r:id="rId17" w:history="1">
         <w:r>
           <w:rPr>
             <w:rStyle w:val="Hipervnculo"/>
@@ -2676,7 +2895,7 @@
           <w:numId w:val="19"/>
         </w:numPr>
       </w:pPr>
-      <w:hyperlink r:id="rId16" w:history="1">
+      <w:hyperlink r:id="rId18" w:history="1">
         <w:r>
           <w:rPr>
             <w:rStyle w:val="Hipervnculo"/>
@@ -3160,7 +3379,7 @@
                     </pic:cNvPicPr>
                   </pic:nvPicPr>
                   <pic:blipFill>
-                    <a:blip r:embed="rId17"/>
+                    <a:blip r:embed="rId19"/>
                     <a:srcRect b="58035"/>
                     <a:stretch>
                       <a:fillRect/>
@@ -8227,8 +8446,8 @@
     <w:p>
       <w:pPr>
         <w:sectPr>
-          <w:headerReference w:type="default" r:id="rId18"/>
-          <w:footerReference w:type="default" r:id="rId19"/>
+          <w:headerReference w:type="default" r:id="rId20"/>
+          <w:footerReference w:type="default" r:id="rId21"/>
           <w:pgSz w:w="12240" w:h="15840"/>
           <w:pgMar w:top="1417" w:right="1701" w:bottom="1417" w:left="1701" w:header="708" w:footer="708" w:gutter="0"/>
           <w:cols w:space="708"/>
@@ -36593,7 +36812,7 @@
         <w:b/>
         <w:noProof/>
       </w:rPr>
-      <w:t>5</w:t>
+      <w:t>6</w:t>
     </w:r>
     <w:r>
       <w:rPr>
@@ -36627,7 +36846,7 @@
         <w:b/>
         <w:noProof/>
       </w:rPr>
-      <w:t>16</w:t>
+      <w:t>18</w:t>
     </w:r>
     <w:r>
       <w:rPr>
@@ -39190,7 +39409,7 @@
 </file>
 
 <file path=customXml/itemProps1.xml><?xml version="1.0" encoding="utf-8"?>
-<ds:datastoreItem xmlns:ds="http://schemas.openxmlformats.org/officeDocument/2006/customXml" ds:itemID="{0F2AEEEC-8D70-46F4-8507-006543B9562D}">
+<ds:datastoreItem xmlns:ds="http://schemas.openxmlformats.org/officeDocument/2006/customXml" ds:itemID="{ACD553CC-9FBC-4972-AF3D-2D926009F8D4}">
   <ds:schemaRefs>
     <ds:schemaRef ds:uri="http://schemas.openxmlformats.org/officeDocument/2006/bibliography"/>
   </ds:schemaRefs>

</xml_diff>

<commit_message>
Funcion cambiada y sacado texto que no terminaba
habia una frase que estaba por la mitad, ahora si la funcion esta sin el
cuadrado
</commit_message>
<xml_diff>
--- a/Documentación/75.19-TP_v2.docx
+++ b/Documentación/75.19-TP_v2.docx
@@ -1893,8 +1893,8 @@
       </w:pPr>
       <w:r>
         <w:pict>
-          <v:shape id="_x0000_i1026" type="#_x0000_t75" style="width:114pt;height:33.75pt" equationxml="&lt;?xml version=&quot;1.0&quot; encoding=&quot;UTF-8&quot; standalone=&quot;yes&quot;?&gt;&#10;&#10;&lt;?mso-application progid=&quot;Word.Document&quot;?&gt;&#10;&#10;&lt;w:wordDocument xmlns:aml=&quot;http://schemas.microsoft.com/aml/2001/core&quot; xmlns:dt=&quot;uuid:C2F41010-65B3-11d1-A29F-00AA00C14882&quot; xmlns:ve=&quot;http://schemas.openxmlformats.org/markup-compatibility/2006&quot; xmlns:o=&quot;urn:schemas-microsoft-com:office:office&quot; xmlns:m=&quot;http://schemas.openxmlformats.org/officeDocument/2006/math&quot; xmlns:v=&quot;urn:schemas-microsoft-com:vml&quot; xmlns:w10=&quot;urn:schemas-microsoft-com:office:word&quot; xmlns:w=&quot;http://schemas.microsoft.com/office/word/2003/wordml&quot; xmlns:wx=&quot;http://schemas.microsoft.com/office/word/2003/auxHint&quot; xmlns:wsp=&quot;http://schemas.microsoft.com/office/word/2003/wordml/sp2&quot; xmlns:sl=&quot;http://schemas.microsoft.com/schemaLibrary/2003/core&quot; w:macrosPresent=&quot;no&quot; w:embeddedObjPresent=&quot;no&quot; w:ocxPresent=&quot;no&quot; xml:space=&quot;preserve&quot;&gt;&lt;w:ignoreSubtree w:val=&quot;http://schemas.microsoft.com/office/word/2003/wordml/sp2&quot;/&gt;&lt;o:DocumentProperties&gt;&lt;o:Version&gt;12&lt;/o:Version&gt;&lt;/o:DocumentProperties&gt;&lt;w:docPr&gt;&lt;w:view w:val=&quot;print&quot;/&gt;&lt;w:zoom w:percent=&quot;100&quot;/&gt;&lt;w:doNotEmbedSystemFonts/&gt;&lt;w:defaultTabStop w:val=&quot;708&quot;/&gt;&lt;w:hyphenationZone w:val=&quot;425&quot;/&gt;&lt;w:punctuationKerning/&gt;&lt;w:characterSpacingControl w:val=&quot;DontCompress&quot;/&gt;&lt;w:optimizeForBrowser/&gt;&lt;w:relyOnVML/&gt;&lt;w:allowPNG/&gt;&lt;w:validateAgainstSchema/&gt;&lt;w:saveInvalidXML w:val=&quot;off&quot;/&gt;&lt;w:ignoreMixedContent w:val=&quot;off&quot;/&gt;&lt;w:alwaysShowPlaceholderText w:val=&quot;off&quot;/&gt;&lt;w:compat&gt;&lt;w:breakWrappedTables/&gt;&lt;w:snapToGridInCell/&gt;&lt;w:wrapTextWithPunct/&gt;&lt;w:useAsianBreakRules/&gt;&lt;w:dontGrowAutofit/&gt;&lt;w:useFELayout/&gt;&lt;/w:compat&gt;&lt;wsp:rsids&gt;&lt;wsp:rsidRoot wsp:val=&quot;005364A5&quot;/&gt;&lt;wsp:rsid wsp:val=&quot;00025E69&quot;/&gt;&lt;wsp:rsid wsp:val=&quot;00026623&quot;/&gt;&lt;wsp:rsid wsp:val=&quot;00035464&quot;/&gt;&lt;wsp:rsid wsp:val=&quot;00043DE0&quot;/&gt;&lt;wsp:rsid wsp:val=&quot;00047C2A&quot;/&gt;&lt;wsp:rsid wsp:val=&quot;00061A3A&quot;/&gt;&lt;wsp:rsid wsp:val=&quot;00074425&quot;/&gt;&lt;wsp:rsid wsp:val=&quot;0009422C&quot;/&gt;&lt;wsp:rsid wsp:val=&quot;000A1071&quot;/&gt;&lt;wsp:rsid wsp:val=&quot;000A1657&quot;/&gt;&lt;wsp:rsid wsp:val=&quot;000A4C8B&quot;/&gt;&lt;wsp:rsid wsp:val=&quot;000C53F2&quot;/&gt;&lt;wsp:rsid wsp:val=&quot;000C5500&quot;/&gt;&lt;wsp:rsid wsp:val=&quot;000C6E49&quot;/&gt;&lt;wsp:rsid wsp:val=&quot;000F01A5&quot;/&gt;&lt;wsp:rsid wsp:val=&quot;00101BAC&quot;/&gt;&lt;wsp:rsid wsp:val=&quot;001025DC&quot;/&gt;&lt;wsp:rsid wsp:val=&quot;00110131&quot;/&gt;&lt;wsp:rsid wsp:val=&quot;00111103&quot;/&gt;&lt;wsp:rsid wsp:val=&quot;00123255&quot;/&gt;&lt;wsp:rsid wsp:val=&quot;00140855&quot;/&gt;&lt;wsp:rsid wsp:val=&quot;0014530D&quot;/&gt;&lt;wsp:rsid wsp:val=&quot;00152FC7&quot;/&gt;&lt;wsp:rsid wsp:val=&quot;00171CE3&quot;/&gt;&lt;wsp:rsid wsp:val=&quot;00184669&quot;/&gt;&lt;wsp:rsid wsp:val=&quot;001B45FE&quot;/&gt;&lt;wsp:rsid wsp:val=&quot;001C5B22&quot;/&gt;&lt;wsp:rsid wsp:val=&quot;001D4EE2&quot;/&gt;&lt;wsp:rsid wsp:val=&quot;001F0160&quot;/&gt;&lt;wsp:rsid wsp:val=&quot;001F2503&quot;/&gt;&lt;wsp:rsid wsp:val=&quot;0020468B&quot;/&gt;&lt;wsp:rsid wsp:val=&quot;00232DC1&quot;/&gt;&lt;wsp:rsid wsp:val=&quot;002447F3&quot;/&gt;&lt;wsp:rsid wsp:val=&quot;002539ED&quot;/&gt;&lt;wsp:rsid wsp:val=&quot;00255B70&quot;/&gt;&lt;wsp:rsid wsp:val=&quot;00277885&quot;/&gt;&lt;wsp:rsid wsp:val=&quot;0028307C&quot;/&gt;&lt;wsp:rsid wsp:val=&quot;00292197&quot;/&gt;&lt;wsp:rsid wsp:val=&quot;002A0D92&quot;/&gt;&lt;wsp:rsid wsp:val=&quot;002A3CC5&quot;/&gt;&lt;wsp:rsid wsp:val=&quot;002F4B61&quot;/&gt;&lt;wsp:rsid wsp:val=&quot;00303132&quot;/&gt;&lt;wsp:rsid wsp:val=&quot;003077EB&quot;/&gt;&lt;wsp:rsid wsp:val=&quot;003114D8&quot;/&gt;&lt;wsp:rsid wsp:val=&quot;00321AF1&quot;/&gt;&lt;wsp:rsid wsp:val=&quot;0034217E&quot;/&gt;&lt;wsp:rsid wsp:val=&quot;00371D9C&quot;/&gt;&lt;wsp:rsid wsp:val=&quot;00383801&quot;/&gt;&lt;wsp:rsid wsp:val=&quot;00383B6F&quot;/&gt;&lt;wsp:rsid wsp:val=&quot;003A6A3C&quot;/&gt;&lt;wsp:rsid wsp:val=&quot;003A7E85&quot;/&gt;&lt;wsp:rsid wsp:val=&quot;003C07DB&quot;/&gt;&lt;wsp:rsid wsp:val=&quot;003C0D18&quot;/&gt;&lt;wsp:rsid wsp:val=&quot;003D5B21&quot;/&gt;&lt;wsp:rsid wsp:val=&quot;003E25CB&quot;/&gt;&lt;wsp:rsid wsp:val=&quot;003F6DB3&quot;/&gt;&lt;wsp:rsid wsp:val=&quot;00430BC9&quot;/&gt;&lt;wsp:rsid wsp:val=&quot;00433EE8&quot;/&gt;&lt;wsp:rsid wsp:val=&quot;004343B0&quot;/&gt;&lt;wsp:rsid wsp:val=&quot;00435D3C&quot;/&gt;&lt;wsp:rsid wsp:val=&quot;0044771A&quot;/&gt;&lt;wsp:rsid wsp:val=&quot;00450155&quot;/&gt;&lt;wsp:rsid wsp:val=&quot;004570B0&quot;/&gt;&lt;wsp:rsid wsp:val=&quot;004658B3&quot;/&gt;&lt;wsp:rsid wsp:val=&quot;004703D9&quot;/&gt;&lt;wsp:rsid wsp:val=&quot;00473F0A&quot;/&gt;&lt;wsp:rsid wsp:val=&quot;00473FC2&quot;/&gt;&lt;wsp:rsid wsp:val=&quot;00477CF7&quot;/&gt;&lt;wsp:rsid wsp:val=&quot;00496ED8&quot;/&gt;&lt;wsp:rsid wsp:val=&quot;004D35EE&quot;/&gt;&lt;wsp:rsid wsp:val=&quot;0050575D&quot;/&gt;&lt;wsp:rsid wsp:val=&quot;0051522E&quot;/&gt;&lt;wsp:rsid wsp:val=&quot;005233A8&quot;/&gt;&lt;wsp:rsid wsp:val=&quot;005364A5&quot;/&gt;&lt;wsp:rsid wsp:val=&quot;0054219B&quot;/&gt;&lt;wsp:rsid wsp:val=&quot;00550091&quot;/&gt;&lt;wsp:rsid wsp:val=&quot;00575307&quot;/&gt;&lt;wsp:rsid wsp:val=&quot;00580484&quot;/&gt;&lt;wsp:rsid wsp:val=&quot;005831A0&quot;/&gt;&lt;wsp:rsid wsp:val=&quot;00593C7B&quot;/&gt;&lt;wsp:rsid wsp:val=&quot;005962BE&quot;/&gt;&lt;wsp:rsid wsp:val=&quot;005A3691&quot;/&gt;&lt;wsp:rsid wsp:val=&quot;005A6829&quot;/&gt;&lt;wsp:rsid wsp:val=&quot;005D2F6A&quot;/&gt;&lt;wsp:rsid wsp:val=&quot;005E0C5E&quot;/&gt;&lt;wsp:rsid wsp:val=&quot;005E6DB6&quot;/&gt;&lt;wsp:rsid wsp:val=&quot;005F4EDE&quot;/&gt;&lt;wsp:rsid wsp:val=&quot;00600518&quot;/&gt;&lt;wsp:rsid wsp:val=&quot;00612118&quot;/&gt;&lt;wsp:rsid wsp:val=&quot;00613DDD&quot;/&gt;&lt;wsp:rsid wsp:val=&quot;0067090C&quot;/&gt;&lt;wsp:rsid wsp:val=&quot;00677D92&quot;/&gt;&lt;wsp:rsid wsp:val=&quot;00684AE0&quot;/&gt;&lt;wsp:rsid wsp:val=&quot;006B485C&quot;/&gt;&lt;wsp:rsid wsp:val=&quot;006E1641&quot;/&gt;&lt;wsp:rsid wsp:val=&quot;007239E3&quot;/&gt;&lt;wsp:rsid wsp:val=&quot;0073670A&quot;/&gt;&lt;wsp:rsid wsp:val=&quot;007375F4&quot;/&gt;&lt;wsp:rsid wsp:val=&quot;00747365&quot;/&gt;&lt;wsp:rsid wsp:val=&quot;00751891&quot;/&gt;&lt;wsp:rsid wsp:val=&quot;00757857&quot;/&gt;&lt;wsp:rsid wsp:val=&quot;00764A9B&quot;/&gt;&lt;wsp:rsid wsp:val=&quot;0079277B&quot;/&gt;&lt;wsp:rsid wsp:val=&quot;007B12F9&quot;/&gt;&lt;wsp:rsid wsp:val=&quot;007B439E&quot;/&gt;&lt;wsp:rsid wsp:val=&quot;007C7AF4&quot;/&gt;&lt;wsp:rsid wsp:val=&quot;007D472B&quot;/&gt;&lt;wsp:rsid wsp:val=&quot;007D6A61&quot;/&gt;&lt;wsp:rsid wsp:val=&quot;007E0501&quot;/&gt;&lt;wsp:rsid wsp:val=&quot;007E312F&quot;/&gt;&lt;wsp:rsid wsp:val=&quot;007E66F9&quot;/&gt;&lt;wsp:rsid wsp:val=&quot;007F11A8&quot;/&gt;&lt;wsp:rsid wsp:val=&quot;00804D25&quot;/&gt;&lt;wsp:rsid wsp:val=&quot;008142BF&quot;/&gt;&lt;wsp:rsid wsp:val=&quot;00830DC3&quot;/&gt;&lt;wsp:rsid wsp:val=&quot;00850A62&quot;/&gt;&lt;wsp:rsid wsp:val=&quot;008668FF&quot;/&gt;&lt;wsp:rsid wsp:val=&quot;008701D9&quot;/&gt;&lt;wsp:rsid wsp:val=&quot;008835B4&quot;/&gt;&lt;wsp:rsid wsp:val=&quot;00885CB2&quot;/&gt;&lt;wsp:rsid wsp:val=&quot;00886476&quot;/&gt;&lt;wsp:rsid wsp:val=&quot;00896E91&quot;/&gt;&lt;wsp:rsid wsp:val=&quot;008A5EC5&quot;/&gt;&lt;wsp:rsid wsp:val=&quot;008B4025&quot;/&gt;&lt;wsp:rsid wsp:val=&quot;008E3ED8&quot;/&gt;&lt;wsp:rsid wsp:val=&quot;008E5BED&quot;/&gt;&lt;wsp:rsid wsp:val=&quot;00900C8A&quot;/&gt;&lt;wsp:rsid wsp:val=&quot;00924BC6&quot;/&gt;&lt;wsp:rsid wsp:val=&quot;00927CF7&quot;/&gt;&lt;wsp:rsid wsp:val=&quot;009360A1&quot;/&gt;&lt;wsp:rsid wsp:val=&quot;00950A01&quot;/&gt;&lt;wsp:rsid wsp:val=&quot;00955EFE&quot;/&gt;&lt;wsp:rsid wsp:val=&quot;009613C4&quot;/&gt;&lt;wsp:rsid wsp:val=&quot;00964080&quot;/&gt;&lt;wsp:rsid wsp:val=&quot;0096504B&quot;/&gt;&lt;wsp:rsid wsp:val=&quot;0097363E&quot;/&gt;&lt;wsp:rsid wsp:val=&quot;00987349&quot;/&gt;&lt;wsp:rsid wsp:val=&quot;009875B1&quot;/&gt;&lt;wsp:rsid wsp:val=&quot;009B4791&quot;/&gt;&lt;wsp:rsid wsp:val=&quot;009D4D7E&quot;/&gt;&lt;wsp:rsid wsp:val=&quot;009D6077&quot;/&gt;&lt;wsp:rsid wsp:val=&quot;009D6E33&quot;/&gt;&lt;wsp:rsid wsp:val=&quot;009F0C87&quot;/&gt;&lt;wsp:rsid wsp:val=&quot;009F1C95&quot;/&gt;&lt;wsp:rsid wsp:val=&quot;00A03F75&quot;/&gt;&lt;wsp:rsid wsp:val=&quot;00A323DC&quot;/&gt;&lt;wsp:rsid wsp:val=&quot;00A410F3&quot;/&gt;&lt;wsp:rsid wsp:val=&quot;00A41A25&quot;/&gt;&lt;wsp:rsid wsp:val=&quot;00A428A2&quot;/&gt;&lt;wsp:rsid wsp:val=&quot;00A55279&quot;/&gt;&lt;wsp:rsid wsp:val=&quot;00A91F4F&quot;/&gt;&lt;wsp:rsid wsp:val=&quot;00A977FE&quot;/&gt;&lt;wsp:rsid wsp:val=&quot;00AB141F&quot;/&gt;&lt;wsp:rsid wsp:val=&quot;00AB34C5&quot;/&gt;&lt;wsp:rsid wsp:val=&quot;00AD34B8&quot;/&gt;&lt;wsp:rsid wsp:val=&quot;00AD62C9&quot;/&gt;&lt;wsp:rsid wsp:val=&quot;00AD7A73&quot;/&gt;&lt;wsp:rsid wsp:val=&quot;00AD7E3F&quot;/&gt;&lt;wsp:rsid wsp:val=&quot;00B019FF&quot;/&gt;&lt;wsp:rsid wsp:val=&quot;00B142D6&quot;/&gt;&lt;wsp:rsid wsp:val=&quot;00B204B9&quot;/&gt;&lt;wsp:rsid wsp:val=&quot;00B30F2B&quot;/&gt;&lt;wsp:rsid wsp:val=&quot;00B342A8&quot;/&gt;&lt;wsp:rsid wsp:val=&quot;00B41083&quot;/&gt;&lt;wsp:rsid wsp:val=&quot;00B42556&quot;/&gt;&lt;wsp:rsid wsp:val=&quot;00B479D2&quot;/&gt;&lt;wsp:rsid wsp:val=&quot;00B61107&quot;/&gt;&lt;wsp:rsid wsp:val=&quot;00B6448D&quot;/&gt;&lt;wsp:rsid wsp:val=&quot;00B73717&quot;/&gt;&lt;wsp:rsid wsp:val=&quot;00B82BD8&quot;/&gt;&lt;wsp:rsid wsp:val=&quot;00B859BC&quot;/&gt;&lt;wsp:rsid wsp:val=&quot;00BA2629&quot;/&gt;&lt;wsp:rsid wsp:val=&quot;00BA2911&quot;/&gt;&lt;wsp:rsid wsp:val=&quot;00BA41F3&quot;/&gt;&lt;wsp:rsid wsp:val=&quot;00BA53E7&quot;/&gt;&lt;wsp:rsid wsp:val=&quot;00BB3511&quot;/&gt;&lt;wsp:rsid wsp:val=&quot;00BC4AD1&quot;/&gt;&lt;wsp:rsid wsp:val=&quot;00BC4ECB&quot;/&gt;&lt;wsp:rsid wsp:val=&quot;00BE1D42&quot;/&gt;&lt;wsp:rsid wsp:val=&quot;00BF3355&quot;/&gt;&lt;wsp:rsid wsp:val=&quot;00BF75D8&quot;/&gt;&lt;wsp:rsid wsp:val=&quot;00C160D3&quot;/&gt;&lt;wsp:rsid wsp:val=&quot;00C34F75&quot;/&gt;&lt;wsp:rsid wsp:val=&quot;00C40450&quot;/&gt;&lt;wsp:rsid wsp:val=&quot;00C464CF&quot;/&gt;&lt;wsp:rsid wsp:val=&quot;00C47D65&quot;/&gt;&lt;wsp:rsid wsp:val=&quot;00C92927&quot;/&gt;&lt;wsp:rsid wsp:val=&quot;00C944A8&quot;/&gt;&lt;wsp:rsid wsp:val=&quot;00CA2A0D&quot;/&gt;&lt;wsp:rsid wsp:val=&quot;00CA6C43&quot;/&gt;&lt;wsp:rsid wsp:val=&quot;00CB2D3F&quot;/&gt;&lt;wsp:rsid wsp:val=&quot;00CB6CDB&quot;/&gt;&lt;wsp:rsid wsp:val=&quot;00CD66F6&quot;/&gt;&lt;wsp:rsid wsp:val=&quot;00CF1CDE&quot;/&gt;&lt;wsp:rsid wsp:val=&quot;00D212FC&quot;/&gt;&lt;wsp:rsid wsp:val=&quot;00D40F57&quot;/&gt;&lt;wsp:rsid wsp:val=&quot;00D44EFF&quot;/&gt;&lt;wsp:rsid wsp:val=&quot;00D45652&quot;/&gt;&lt;wsp:rsid wsp:val=&quot;00D47C70&quot;/&gt;&lt;wsp:rsid wsp:val=&quot;00D554E3&quot;/&gt;&lt;wsp:rsid wsp:val=&quot;00D6349F&quot;/&gt;&lt;wsp:rsid wsp:val=&quot;00D64657&quot;/&gt;&lt;wsp:rsid wsp:val=&quot;00D66CAD&quot;/&gt;&lt;wsp:rsid wsp:val=&quot;00D85CD2&quot;/&gt;&lt;wsp:rsid wsp:val=&quot;00DA0AD5&quot;/&gt;&lt;wsp:rsid wsp:val=&quot;00DB2B4E&quot;/&gt;&lt;wsp:rsid wsp:val=&quot;00DC6983&quot;/&gt;&lt;wsp:rsid wsp:val=&quot;00DD5CB6&quot;/&gt;&lt;wsp:rsid wsp:val=&quot;00DF08A0&quot;/&gt;&lt;wsp:rsid wsp:val=&quot;00DF5775&quot;/&gt;&lt;wsp:rsid wsp:val=&quot;00E0235A&quot;/&gt;&lt;wsp:rsid wsp:val=&quot;00E13898&quot;/&gt;&lt;wsp:rsid wsp:val=&quot;00E2410C&quot;/&gt;&lt;wsp:rsid wsp:val=&quot;00E379EE&quot;/&gt;&lt;wsp:rsid wsp:val=&quot;00E54887&quot;/&gt;&lt;wsp:rsid wsp:val=&quot;00E5575A&quot;/&gt;&lt;wsp:rsid wsp:val=&quot;00E605E8&quot;/&gt;&lt;wsp:rsid wsp:val=&quot;00E63676&quot;/&gt;&lt;wsp:rsid wsp:val=&quot;00E71FB3&quot;/&gt;&lt;wsp:rsid wsp:val=&quot;00E874DD&quot;/&gt;&lt;wsp:rsid wsp:val=&quot;00EA2A18&quot;/&gt;&lt;wsp:rsid wsp:val=&quot;00EB027F&quot;/&gt;&lt;wsp:rsid wsp:val=&quot;00EC013A&quot;/&gt;&lt;wsp:rsid wsp:val=&quot;00EC2F4F&quot;/&gt;&lt;wsp:rsid wsp:val=&quot;00EC7AFB&quot;/&gt;&lt;wsp:rsid wsp:val=&quot;00ED3707&quot;/&gt;&lt;wsp:rsid wsp:val=&quot;00EE176A&quot;/&gt;&lt;wsp:rsid wsp:val=&quot;00EE40BD&quot;/&gt;&lt;wsp:rsid wsp:val=&quot;00EF0F91&quot;/&gt;&lt;wsp:rsid wsp:val=&quot;00EF39A7&quot;/&gt;&lt;wsp:rsid wsp:val=&quot;00EF3D65&quot;/&gt;&lt;wsp:rsid wsp:val=&quot;00F15A48&quot;/&gt;&lt;wsp:rsid wsp:val=&quot;00F23CE9&quot;/&gt;&lt;wsp:rsid wsp:val=&quot;00F2772F&quot;/&gt;&lt;wsp:rsid wsp:val=&quot;00F446BB&quot;/&gt;&lt;wsp:rsid wsp:val=&quot;00F54E06&quot;/&gt;&lt;wsp:rsid wsp:val=&quot;00F6038F&quot;/&gt;&lt;wsp:rsid wsp:val=&quot;00F60A67&quot;/&gt;&lt;wsp:rsid wsp:val=&quot;00F617A9&quot;/&gt;&lt;wsp:rsid wsp:val=&quot;00F625E8&quot;/&gt;&lt;wsp:rsid wsp:val=&quot;00F8792A&quot;/&gt;&lt;wsp:rsid wsp:val=&quot;00F907C2&quot;/&gt;&lt;wsp:rsid wsp:val=&quot;00F95869&quot;/&gt;&lt;wsp:rsid wsp:val=&quot;00FC01B7&quot;/&gt;&lt;wsp:rsid wsp:val=&quot;00FC2D4F&quot;/&gt;&lt;wsp:rsid wsp:val=&quot;00FC6463&quot;/&gt;&lt;wsp:rsid wsp:val=&quot;00FC6636&quot;/&gt;&lt;wsp:rsid wsp:val=&quot;00FD2C63&quot;/&gt;&lt;/wsp:rsids&gt;&lt;/w:docPr&gt;&lt;w:body&gt;&lt;w:p wsp:rsidR=&quot;00000000&quot; wsp:rsidRDefault=&quot;003E25CB&quot;&gt;&lt;m:oMathPara&gt;&lt;m:oMath&gt;&lt;m:r&gt;&lt;w:rPr&gt;&lt;w:rFonts w:ascii=&quot;Cambria Math&quot; w:h-ansi=&quot;Cambria Math&quot;/&gt;&lt;wx:font wx:val=&quot;Cambria Math&quot;/&gt;&lt;w:i/&gt;&lt;w:sz w:val=&quot;28&quot;/&gt;&lt;w:sz-cs w:val=&quot;28&quot;/&gt;&lt;/w:rPr&gt;&lt;m:t&gt;f&lt;/m:t&gt;&lt;/m:r&gt;&lt;m:d&gt;&lt;m:dPr&gt;&lt;m:ctrlPr&gt;&lt;w:rPr&gt;&lt;w:rFonts w:ascii=&quot;Cambria Math&quot; w:h-ansi=&quot;Cambria Math&quot;/&gt;&lt;wx:font wx:val=&quot;Cambria Math&quot;/&gt;&lt;w:sz w:val=&quot;28&quot;/&gt;&lt;w:sz-cs w:val=&quot;28&quot;/&gt;&lt;/w:rPr&gt;&lt;/m:ctrlPr&gt;&lt;/m:dPr&gt;&lt;m:e&gt;&lt;m:r&gt;&lt;w:rPr&gt;&lt;w:rFonts w:ascii=&quot;Cambria Math&quot; w:h-ansi=&quot;Cambria Math&quot;/&gt;&lt;wx:font wx:val=&quot;Cambria Math&quot;/&gt;&lt;w:i/&gt;&lt;w:sz w:val=&quot;28&quot;/&gt;&lt;w:sz-cs w:val=&quot;28&quot;/&gt;&lt;/w:rPr&gt;&lt;m:t&gt;x&lt;/m:t&gt;&lt;/m:r&gt;&lt;/m:e&gt;&lt;/m:d&gt;&lt;m:r&gt;&lt;w:rPr&gt;&lt;w:rFonts w:ascii=&quot;Cambria Math&quot; w:h-ansi=&quot;Cambria Math&quot;/&gt;&lt;wx:font wx:val=&quot;Cambria Math&quot;/&gt;&lt;w:i/&gt;&lt;w:sz w:val=&quot;28&quot;/&gt;&lt;w:sz-cs w:val=&quot;28&quot;/&gt;&lt;/w:rPr&gt;&lt;m:t&gt;=-&lt;/m:t&gt;&lt;/m:r&gt;&lt;m:sSup&gt;&lt;m:sSupPr&gt;&lt;m:ctrlPr&gt;&lt;w:rPr&gt;&lt;w:rFonts w:ascii=&quot;Cambria Math&quot; w:h-ansi=&quot;Cambria Math&quot;/&gt;&lt;wx:font wx:val=&quot;Cambria Math&quot;/&gt;&lt;w:i/&gt;&lt;w:sz w:val=&quot;28&quot;/&gt;&lt;w:sz-cs w:val=&quot;28&quot;/&gt;&lt;/w:rPr&gt;&lt;/m:ctrlPr&gt;&lt;/m:sSupPr&gt;&lt;m:e&gt;&lt;m:f&gt;&lt;m:fPr&gt;&lt;m:ctrlPr&gt;&lt;w:rPr&gt;&lt;w:rFonts w:ascii=&quot;Cambria Math&quot; w:h-ansi=&quot;Cambria Math&quot;/&gt;&lt;wx:font wx:val=&quot;Cambria Math&quot;/&gt;&lt;w:i/&gt;&lt;w:sz w:val=&quot;28&quot;/&gt;&lt;w:sz-cs w:val=&quot;28&quot;/&gt;&lt;/w:rPr&gt;&lt;/m:ctrlPr&gt;&lt;/m:fPr&gt;&lt;m:num&gt;&lt;m:func&gt;&lt;m:funcPr&gt;&lt;m:ctrlPr&gt;&lt;w:rPr&gt;&lt;w:rFonts w:ascii=&quot;Cambria Math&quot; w:h-ansi=&quot;Cambria Math&quot;/&gt;&lt;wx:font wx:val=&quot;Cambria Math&quot;/&gt;&lt;w:i/&gt;&lt;w:sz w:val=&quot;28&quot;/&gt;&lt;w:sz-cs w:val=&quot;28&quot;/&gt;&lt;/w:rPr&gt;&lt;/m:ctrlPr&gt;&lt;/m:funcPr&gt;&lt;m:fName&gt;&lt;m:r&gt;&lt;m:rPr&gt;&lt;m:sty m:val=&quot;p&quot;/&gt;&lt;/m:rPr&gt;&lt;w:rPr&gt;&lt;w:rFonts w:ascii=&quot;Cambria Math&quot; w:h-ansi=&quot;Cambria Math&quot;/&gt;&lt;wx:font wx:val=&quot;Cambria Math&quot;/&gt;&lt;w:sz w:val=&quot;28&quot;/&gt;&lt;w:sz-cs w:val=&quot;28&quot;/&gt;&lt;/w:rPr&gt;&lt;m:t&gt;sin&lt;/m:t&gt;&lt;/m:r&gt;&lt;/m:fName&gt;&lt;m:e&gt;&lt;m:r&gt;&lt;w:rPr&gt;&lt;w:rFonts w:ascii=&quot;Cambria Math&quot; w:h-ansi=&quot;Cambria Math&quot;/&gt;&lt;wx:font wx:val=&quot;Cambria Math&quot;/&gt;&lt;w:i/&gt;&lt;w:sz w:val=&quot;28&quot;/&gt;&lt;w:sz-cs w:val=&quot;28&quot;/&gt;&lt;/w:rPr&gt;&lt;m:t&gt;(x+8)&lt;/m:t&gt;&lt;/m:r&gt;&lt;/m:e&gt;&lt;/m:func&gt;&lt;/m:num&gt;&lt;m:den&gt;&lt;m:r&gt;&lt;w:rPr&gt;&lt;w:rFonts w:ascii=&quot;Cambria Math&quot; w:h-ansi=&quot;Cambria Math&quot;/&gt;&lt;wx:font wx:val=&quot;Cambria Math&quot;/&gt;&lt;w:i/&gt;&lt;w:sz w:val=&quot;28&quot;/&gt;&lt;w:sz-cs w:val=&quot;28&quot;/&gt;&lt;/w:rPr&gt;&lt;m:t&gt;x+8&lt;/m:t&gt;&lt;/m:r&gt;&lt;/m:den&gt;&lt;/m:f&gt;&lt;/m:e&gt;&lt;m:sup&gt;&lt;m:r&gt;&lt;w:rPr&gt;&lt;w:rFonts w:ascii=&quot;Cambria Math&quot; w:h-ansi=&quot;Cambria Math&quot;/&gt;&lt;wx:font wx:val=&quot;Cambria Math&quot;/&gt;&lt;w:i/&gt;&lt;w:sz w:val=&quot;28&quot;/&gt;&lt;w:sz-cs w:val=&quot;28&quot;/&gt;&lt;/w:rPr&gt;&lt;m:t&gt;2&lt;/m:t&gt;&lt;/m:r&gt;&lt;/m:sup&gt;&lt;/m:sSup&gt;&lt;/m:oMath&gt;&lt;/m:oMathPara&gt;&lt;/w:p&gt;&lt;w:sectPr wsp:rsidR=&quot;00000000&quot;&gt;&lt;w:pgSz w:w=&quot;12240&quot; w:h=&quot;15840&quot;/&gt;&lt;w:pgMar w:top=&quot;1417&quot; w:right=&quot;1701&quot; w:bottom=&quot;1417&quot; w:left=&quot;1701&quot; w:header=&quot;720&quot; w:footer=&quot;720&quot; w:gutter=&quot;0&quot;/&gt;&lt;w:cols w:space=&quot;720&quot;/&gt;&lt;/w:sectPr&gt;&lt;/w:body&gt;&lt;/w:wordDocument&gt;">
-            <v:imagedata r:id="rId10" o:title="" chromakey="white"/>
+          <v:shape id="_x0000_i1026" type="#_x0000_t75" style="width:114pt;height:41.25pt">
+            <v:imagedata r:id="rId10" o:title=""/>
           </v:shape>
         </w:pict>
       </w:r>
@@ -1929,7 +1929,7 @@
           <w:noProof/>
         </w:rPr>
         <w:pict>
-          <v:shape id="Imagen 1" o:spid="_x0000_i1027" type="#_x0000_t75" style="width:441.75pt;height:272.25pt;visibility:visible">
+          <v:shape id="Imagen 1" o:spid="_x0000_i1027" type="#_x0000_t75" style="width:436.5pt;height:272.25pt;visibility:visible">
             <v:imagedata r:id="rId11" o:title=""/>
           </v:shape>
         </w:pict>
@@ -2103,7 +2103,7 @@
         <w:t>Mínima Variación Entre Generaciones</w:t>
       </w:r>
       <w:r>
-        <w:t xml:space="preserve">, que es la variación entre aptitud poblacional (el promedio entre las aptitudes de todos los individuos que la conforman) en dos iteraciones seguidas. Se define de esta manera para que el algoritmo se detenga cuando se estabilizaron los valores lo que quiere decir que se encontró una solución que no se podría mejorar mucho con los parámetros actuales (tamaño de población y tasa de mutación principalmente). Si se define un valor cercano a cero hará que el </w:t>
+        <w:t xml:space="preserve">, que es la variación entre aptitud poblacional (el promedio entre las aptitudes de todos los individuos que la conforman) en dos iteraciones seguidas. Se define de esta manera para que el algoritmo se detenga cuando se estabilizaron los valores lo que quiere decir que se encontró una solución que no se podría mejorar mucho con los parámetros actuales (tamaño de población y tasa de mutación principalmente). </w:t>
       </w:r>
     </w:p>
     <w:p>
@@ -2146,9 +2146,16 @@
     </w:p>
     <w:tbl>
       <w:tblPr>
-        <w:tblStyle w:val="TableGrid"/>
         <w:tblW w:w="0" w:type="auto"/>
         <w:jc w:val="center"/>
+        <w:tblBorders>
+          <w:top w:val="single" w:sz="4" w:space="0" w:color="000000"/>
+          <w:left w:val="single" w:sz="4" w:space="0" w:color="000000"/>
+          <w:bottom w:val="single" w:sz="4" w:space="0" w:color="000000"/>
+          <w:right w:val="single" w:sz="4" w:space="0" w:color="000000"/>
+          <w:insideH w:val="single" w:sz="4" w:space="0" w:color="000000"/>
+          <w:insideV w:val="single" w:sz="4" w:space="0" w:color="000000"/>
+        </w:tblBorders>
         <w:tblLook w:val="01E0"/>
       </w:tblPr>
       <w:tblGrid>
@@ -2171,16 +2178,8 @@
           <w:p>
             <w:pPr>
               <w:jc w:val="center"/>
-              <w:rPr>
-                <w:sz w:val="22"/>
-                <w:szCs w:val="22"/>
-              </w:rPr>
-            </w:pPr>
-            <w:r>
-              <w:rPr>
-                <w:sz w:val="22"/>
-                <w:szCs w:val="22"/>
-              </w:rPr>
+            </w:pPr>
+            <w:r>
               <w:t>Individuo</w:t>
             </w:r>
           </w:p>
@@ -2193,16 +2192,8 @@
           <w:p>
             <w:pPr>
               <w:jc w:val="center"/>
-              <w:rPr>
-                <w:sz w:val="22"/>
-                <w:szCs w:val="22"/>
-              </w:rPr>
-            </w:pPr>
-            <w:r>
-              <w:rPr>
-                <w:sz w:val="22"/>
-                <w:szCs w:val="22"/>
-              </w:rPr>
+            </w:pPr>
+            <w:r>
               <w:t>1</w:t>
             </w:r>
           </w:p>
@@ -2215,16 +2206,8 @@
           <w:p>
             <w:pPr>
               <w:jc w:val="center"/>
-              <w:rPr>
-                <w:sz w:val="22"/>
-                <w:szCs w:val="22"/>
-              </w:rPr>
-            </w:pPr>
-            <w:r>
-              <w:rPr>
-                <w:sz w:val="22"/>
-                <w:szCs w:val="22"/>
-              </w:rPr>
+            </w:pPr>
+            <w:r>
               <w:t>2</w:t>
             </w:r>
           </w:p>
@@ -2237,16 +2220,8 @@
           <w:p>
             <w:pPr>
               <w:jc w:val="center"/>
-              <w:rPr>
-                <w:sz w:val="22"/>
-                <w:szCs w:val="22"/>
-              </w:rPr>
-            </w:pPr>
-            <w:r>
-              <w:rPr>
-                <w:sz w:val="22"/>
-                <w:szCs w:val="22"/>
-              </w:rPr>
+            </w:pPr>
+            <w:r>
               <w:t>3</w:t>
             </w:r>
           </w:p>
@@ -2262,15 +2237,11 @@
               <w:jc w:val="center"/>
               <w:rPr>
                 <w:b/>
-                <w:sz w:val="22"/>
-                <w:szCs w:val="22"/>
               </w:rPr>
             </w:pPr>
             <w:r>
               <w:rPr>
                 <w:b/>
-                <w:sz w:val="22"/>
-                <w:szCs w:val="22"/>
               </w:rPr>
               <w:t>4</w:t>
             </w:r>
@@ -2287,15 +2258,11 @@
               <w:jc w:val="center"/>
               <w:rPr>
                 <w:b/>
-                <w:sz w:val="22"/>
-                <w:szCs w:val="22"/>
               </w:rPr>
             </w:pPr>
             <w:r>
               <w:rPr>
                 <w:b/>
-                <w:sz w:val="22"/>
-                <w:szCs w:val="22"/>
               </w:rPr>
               <w:t>5</w:t>
             </w:r>
@@ -2314,16 +2281,8 @@
           <w:p>
             <w:pPr>
               <w:jc w:val="center"/>
-              <w:rPr>
-                <w:sz w:val="22"/>
-                <w:szCs w:val="22"/>
-              </w:rPr>
-            </w:pPr>
-            <w:r>
-              <w:rPr>
-                <w:sz w:val="22"/>
-                <w:szCs w:val="22"/>
-              </w:rPr>
+            </w:pPr>
+            <w:r>
               <w:t>Valor</w:t>
             </w:r>
           </w:p>
@@ -2336,16 +2295,8 @@
           <w:p>
             <w:pPr>
               <w:jc w:val="center"/>
-              <w:rPr>
-                <w:sz w:val="22"/>
-                <w:szCs w:val="22"/>
-              </w:rPr>
-            </w:pPr>
-            <w:r>
-              <w:rPr>
-                <w:sz w:val="22"/>
-                <w:szCs w:val="22"/>
-              </w:rPr>
+            </w:pPr>
+            <w:r>
               <w:t>10</w:t>
             </w:r>
           </w:p>
@@ -2358,16 +2309,8 @@
           <w:p>
             <w:pPr>
               <w:jc w:val="center"/>
-              <w:rPr>
-                <w:sz w:val="22"/>
-                <w:szCs w:val="22"/>
-              </w:rPr>
-            </w:pPr>
-            <w:r>
-              <w:rPr>
-                <w:sz w:val="22"/>
-                <w:szCs w:val="22"/>
-              </w:rPr>
+            </w:pPr>
+            <w:r>
               <w:t>10</w:t>
             </w:r>
           </w:p>
@@ -2380,16 +2323,8 @@
           <w:p>
             <w:pPr>
               <w:jc w:val="center"/>
-              <w:rPr>
-                <w:sz w:val="22"/>
-                <w:szCs w:val="22"/>
-              </w:rPr>
-            </w:pPr>
-            <w:r>
-              <w:rPr>
-                <w:sz w:val="22"/>
-                <w:szCs w:val="22"/>
-              </w:rPr>
+            </w:pPr>
+            <w:r>
               <w:t>10</w:t>
             </w:r>
           </w:p>
@@ -2405,15 +2340,11 @@
               <w:jc w:val="center"/>
               <w:rPr>
                 <w:b/>
-                <w:sz w:val="22"/>
-                <w:szCs w:val="22"/>
               </w:rPr>
             </w:pPr>
             <w:r>
               <w:rPr>
                 <w:b/>
-                <w:sz w:val="22"/>
-                <w:szCs w:val="22"/>
               </w:rPr>
               <w:t>20</w:t>
             </w:r>
@@ -2430,15 +2361,11 @@
               <w:jc w:val="center"/>
               <w:rPr>
                 <w:b/>
-                <w:sz w:val="22"/>
-                <w:szCs w:val="22"/>
               </w:rPr>
             </w:pPr>
             <w:r>
               <w:rPr>
                 <w:b/>
-                <w:sz w:val="22"/>
-                <w:szCs w:val="22"/>
               </w:rPr>
               <w:t>20</w:t>
             </w:r>
@@ -2457,16 +2384,8 @@
           <w:p>
             <w:pPr>
               <w:jc w:val="center"/>
-              <w:rPr>
-                <w:sz w:val="22"/>
-                <w:szCs w:val="22"/>
-              </w:rPr>
-            </w:pPr>
-            <w:r>
-              <w:rPr>
-                <w:sz w:val="22"/>
-                <w:szCs w:val="22"/>
-              </w:rPr>
+            </w:pPr>
+            <w:r>
               <w:t>Aptitud</w:t>
             </w:r>
           </w:p>
@@ -2479,16 +2398,8 @@
           <w:p>
             <w:pPr>
               <w:jc w:val="center"/>
-              <w:rPr>
-                <w:sz w:val="22"/>
-                <w:szCs w:val="22"/>
-              </w:rPr>
-            </w:pPr>
-            <w:r>
-              <w:rPr>
-                <w:sz w:val="22"/>
-                <w:szCs w:val="22"/>
-              </w:rPr>
+            </w:pPr>
+            <w:r>
               <w:t>-0.017</w:t>
             </w:r>
           </w:p>
@@ -2501,16 +2412,8 @@
           <w:p>
             <w:pPr>
               <w:jc w:val="center"/>
-              <w:rPr>
-                <w:sz w:val="22"/>
-                <w:szCs w:val="22"/>
-              </w:rPr>
-            </w:pPr>
-            <w:r>
-              <w:rPr>
-                <w:sz w:val="22"/>
-                <w:szCs w:val="22"/>
-              </w:rPr>
+            </w:pPr>
+            <w:r>
               <w:t>-0.017</w:t>
             </w:r>
           </w:p>
@@ -2523,16 +2426,8 @@
           <w:p>
             <w:pPr>
               <w:jc w:val="center"/>
-              <w:rPr>
-                <w:sz w:val="22"/>
-                <w:szCs w:val="22"/>
-              </w:rPr>
-            </w:pPr>
-            <w:r>
-              <w:rPr>
-                <w:sz w:val="22"/>
-                <w:szCs w:val="22"/>
-              </w:rPr>
+            </w:pPr>
+            <w:r>
               <w:t>-0.017</w:t>
             </w:r>
           </w:p>
@@ -2548,15 +2443,11 @@
               <w:jc w:val="center"/>
               <w:rPr>
                 <w:b/>
-                <w:sz w:val="22"/>
-                <w:szCs w:val="22"/>
               </w:rPr>
             </w:pPr>
             <w:r>
               <w:rPr>
                 <w:b/>
-                <w:sz w:val="22"/>
-                <w:szCs w:val="22"/>
               </w:rPr>
               <w:t>-0.016</w:t>
             </w:r>
@@ -2573,15 +2464,11 @@
               <w:jc w:val="center"/>
               <w:rPr>
                 <w:b/>
-                <w:sz w:val="22"/>
-                <w:szCs w:val="22"/>
               </w:rPr>
             </w:pPr>
             <w:r>
               <w:rPr>
                 <w:b/>
-                <w:sz w:val="22"/>
-                <w:szCs w:val="22"/>
               </w:rPr>
               <w:t>-0.016</w:t>
             </w:r>
@@ -2600,16 +2487,8 @@
           <w:p>
             <w:pPr>
               <w:jc w:val="center"/>
-              <w:rPr>
-                <w:sz w:val="22"/>
-                <w:szCs w:val="22"/>
-              </w:rPr>
-            </w:pPr>
-            <w:r>
-              <w:rPr>
-                <w:sz w:val="22"/>
-                <w:szCs w:val="22"/>
-              </w:rPr>
+            </w:pPr>
+            <w:r>
               <w:t>Tasa de Mutación</w:t>
             </w:r>
           </w:p>
@@ -2622,16 +2501,8 @@
           <w:p>
             <w:pPr>
               <w:jc w:val="center"/>
-              <w:rPr>
-                <w:sz w:val="22"/>
-                <w:szCs w:val="22"/>
-              </w:rPr>
-            </w:pPr>
-            <w:r>
-              <w:rPr>
-                <w:sz w:val="22"/>
-                <w:szCs w:val="22"/>
-              </w:rPr>
+            </w:pPr>
+            <w:r>
               <w:t>0.05</w:t>
             </w:r>
           </w:p>
@@ -2644,16 +2515,8 @@
           <w:p>
             <w:pPr>
               <w:jc w:val="center"/>
-              <w:rPr>
-                <w:sz w:val="22"/>
-                <w:szCs w:val="22"/>
-              </w:rPr>
-            </w:pPr>
-            <w:r>
-              <w:rPr>
-                <w:sz w:val="22"/>
-                <w:szCs w:val="22"/>
-              </w:rPr>
+            </w:pPr>
+            <w:r>
               <w:t>0.05</w:t>
             </w:r>
           </w:p>
@@ -2666,16 +2529,8 @@
           <w:p>
             <w:pPr>
               <w:jc w:val="center"/>
-              <w:rPr>
-                <w:sz w:val="22"/>
-                <w:szCs w:val="22"/>
-              </w:rPr>
-            </w:pPr>
-            <w:r>
-              <w:rPr>
-                <w:sz w:val="22"/>
-                <w:szCs w:val="22"/>
-              </w:rPr>
+            </w:pPr>
+            <w:r>
               <w:t>0.05</w:t>
             </w:r>
           </w:p>
@@ -2691,15 +2546,11 @@
               <w:jc w:val="center"/>
               <w:rPr>
                 <w:b/>
-                <w:sz w:val="22"/>
-                <w:szCs w:val="22"/>
               </w:rPr>
             </w:pPr>
             <w:r>
               <w:rPr>
                 <w:b/>
-                <w:sz w:val="22"/>
-                <w:szCs w:val="22"/>
               </w:rPr>
               <w:t>0.05</w:t>
             </w:r>
@@ -2716,15 +2567,11 @@
               <w:jc w:val="center"/>
               <w:rPr>
                 <w:b/>
-                <w:sz w:val="22"/>
-                <w:szCs w:val="22"/>
               </w:rPr>
             </w:pPr>
             <w:r>
               <w:rPr>
                 <w:b/>
-                <w:sz w:val="22"/>
-                <w:szCs w:val="22"/>
               </w:rPr>
               <w:t>0.05</w:t>
             </w:r>
@@ -2752,9 +2599,16 @@
     </w:p>
     <w:tbl>
       <w:tblPr>
-        <w:tblStyle w:val="TableGrid"/>
         <w:tblW w:w="0" w:type="auto"/>
         <w:jc w:val="center"/>
+        <w:tblBorders>
+          <w:top w:val="single" w:sz="4" w:space="0" w:color="000000"/>
+          <w:left w:val="single" w:sz="4" w:space="0" w:color="000000"/>
+          <w:bottom w:val="single" w:sz="4" w:space="0" w:color="000000"/>
+          <w:right w:val="single" w:sz="4" w:space="0" w:color="000000"/>
+          <w:insideH w:val="single" w:sz="4" w:space="0" w:color="000000"/>
+          <w:insideV w:val="single" w:sz="4" w:space="0" w:color="000000"/>
+        </w:tblBorders>
         <w:tblLook w:val="01E0"/>
       </w:tblPr>
       <w:tblGrid>
@@ -2777,16 +2631,8 @@
           <w:p>
             <w:pPr>
               <w:jc w:val="center"/>
-              <w:rPr>
-                <w:sz w:val="22"/>
-                <w:szCs w:val="22"/>
-              </w:rPr>
-            </w:pPr>
-            <w:r>
-              <w:rPr>
-                <w:sz w:val="22"/>
-                <w:szCs w:val="22"/>
-              </w:rPr>
+            </w:pPr>
+            <w:r>
               <w:t>Individuo</w:t>
             </w:r>
           </w:p>
@@ -2799,16 +2645,8 @@
           <w:p>
             <w:pPr>
               <w:jc w:val="center"/>
-              <w:rPr>
-                <w:sz w:val="22"/>
-                <w:szCs w:val="22"/>
-              </w:rPr>
-            </w:pPr>
-            <w:r>
-              <w:rPr>
-                <w:sz w:val="22"/>
-                <w:szCs w:val="22"/>
-              </w:rPr>
+            </w:pPr>
+            <w:r>
               <w:t>1</w:t>
             </w:r>
           </w:p>
@@ -2821,16 +2659,8 @@
           <w:p>
             <w:pPr>
               <w:jc w:val="center"/>
-              <w:rPr>
-                <w:sz w:val="22"/>
-                <w:szCs w:val="22"/>
-              </w:rPr>
-            </w:pPr>
-            <w:r>
-              <w:rPr>
-                <w:sz w:val="22"/>
-                <w:szCs w:val="22"/>
-              </w:rPr>
+            </w:pPr>
+            <w:r>
               <w:t>2</w:t>
             </w:r>
           </w:p>
@@ -2843,16 +2673,8 @@
           <w:p>
             <w:pPr>
               <w:jc w:val="center"/>
-              <w:rPr>
-                <w:sz w:val="22"/>
-                <w:szCs w:val="22"/>
-              </w:rPr>
-            </w:pPr>
-            <w:r>
-              <w:rPr>
-                <w:sz w:val="22"/>
-                <w:szCs w:val="22"/>
-              </w:rPr>
+            </w:pPr>
+            <w:r>
               <w:t>3</w:t>
             </w:r>
           </w:p>
@@ -2868,15 +2690,11 @@
               <w:jc w:val="center"/>
               <w:rPr>
                 <w:b/>
-                <w:sz w:val="22"/>
-                <w:szCs w:val="22"/>
               </w:rPr>
             </w:pPr>
             <w:r>
               <w:rPr>
                 <w:b/>
-                <w:sz w:val="22"/>
-                <w:szCs w:val="22"/>
               </w:rPr>
               <w:t>6</w:t>
             </w:r>
@@ -2893,15 +2711,11 @@
               <w:jc w:val="center"/>
               <w:rPr>
                 <w:b/>
-                <w:sz w:val="22"/>
-                <w:szCs w:val="22"/>
               </w:rPr>
             </w:pPr>
             <w:r>
               <w:rPr>
                 <w:b/>
-                <w:sz w:val="22"/>
-                <w:szCs w:val="22"/>
               </w:rPr>
               <w:t>7</w:t>
             </w:r>
@@ -2920,16 +2734,8 @@
           <w:p>
             <w:pPr>
               <w:jc w:val="center"/>
-              <w:rPr>
-                <w:sz w:val="22"/>
-                <w:szCs w:val="22"/>
-              </w:rPr>
-            </w:pPr>
-            <w:r>
-              <w:rPr>
-                <w:sz w:val="22"/>
-                <w:szCs w:val="22"/>
-              </w:rPr>
+            </w:pPr>
+            <w:r>
               <w:t>Valor</w:t>
             </w:r>
           </w:p>
@@ -2942,16 +2748,8 @@
           <w:p>
             <w:pPr>
               <w:jc w:val="center"/>
-              <w:rPr>
-                <w:sz w:val="22"/>
-                <w:szCs w:val="22"/>
-              </w:rPr>
-            </w:pPr>
-            <w:r>
-              <w:rPr>
-                <w:sz w:val="22"/>
-                <w:szCs w:val="22"/>
-              </w:rPr>
+            </w:pPr>
+            <w:r>
               <w:t>10</w:t>
             </w:r>
           </w:p>
@@ -2964,16 +2762,8 @@
           <w:p>
             <w:pPr>
               <w:jc w:val="center"/>
-              <w:rPr>
-                <w:sz w:val="22"/>
-                <w:szCs w:val="22"/>
-              </w:rPr>
-            </w:pPr>
-            <w:r>
-              <w:rPr>
-                <w:sz w:val="22"/>
-                <w:szCs w:val="22"/>
-              </w:rPr>
+            </w:pPr>
+            <w:r>
               <w:t>10</w:t>
             </w:r>
           </w:p>
@@ -2986,16 +2776,8 @@
           <w:p>
             <w:pPr>
               <w:jc w:val="center"/>
-              <w:rPr>
-                <w:sz w:val="22"/>
-                <w:szCs w:val="22"/>
-              </w:rPr>
-            </w:pPr>
-            <w:r>
-              <w:rPr>
-                <w:sz w:val="22"/>
-                <w:szCs w:val="22"/>
-              </w:rPr>
+            </w:pPr>
+            <w:r>
               <w:t>10</w:t>
             </w:r>
           </w:p>
@@ -3011,25 +2793,13 @@
               <w:jc w:val="center"/>
               <w:rPr>
                 <w:b/>
-                <w:sz w:val="22"/>
-                <w:szCs w:val="22"/>
               </w:rPr>
             </w:pPr>
             <w:r>
               <w:rPr>
                 <w:b/>
-                <w:sz w:val="22"/>
-                <w:szCs w:val="22"/>
               </w:rPr>
-              <w:t>1</w:t>
-            </w:r>
-            <w:r>
-              <w:rPr>
-                <w:b/>
-                <w:sz w:val="22"/>
-                <w:szCs w:val="22"/>
-              </w:rPr>
-              <w:t>0</w:t>
+              <w:t>10</w:t>
             </w:r>
           </w:p>
         </w:tc>
@@ -3044,25 +2814,13 @@
               <w:jc w:val="center"/>
               <w:rPr>
                 <w:b/>
-                <w:sz w:val="22"/>
-                <w:szCs w:val="22"/>
               </w:rPr>
             </w:pPr>
             <w:r>
               <w:rPr>
                 <w:b/>
-                <w:sz w:val="22"/>
-                <w:szCs w:val="22"/>
               </w:rPr>
-              <w:t>1</w:t>
-            </w:r>
-            <w:r>
-              <w:rPr>
-                <w:b/>
-                <w:sz w:val="22"/>
-                <w:szCs w:val="22"/>
-              </w:rPr>
-              <w:t>0</w:t>
+              <w:t>10</w:t>
             </w:r>
           </w:p>
         </w:tc>
@@ -3079,16 +2837,8 @@
           <w:p>
             <w:pPr>
               <w:jc w:val="center"/>
-              <w:rPr>
-                <w:sz w:val="22"/>
-                <w:szCs w:val="22"/>
-              </w:rPr>
-            </w:pPr>
-            <w:r>
-              <w:rPr>
-                <w:sz w:val="22"/>
-                <w:szCs w:val="22"/>
-              </w:rPr>
+            </w:pPr>
+            <w:r>
               <w:t>Aptitud</w:t>
             </w:r>
           </w:p>
@@ -3101,16 +2851,8 @@
           <w:p>
             <w:pPr>
               <w:jc w:val="center"/>
-              <w:rPr>
-                <w:sz w:val="22"/>
-                <w:szCs w:val="22"/>
-              </w:rPr>
-            </w:pPr>
-            <w:r>
-              <w:rPr>
-                <w:sz w:val="22"/>
-                <w:szCs w:val="22"/>
-              </w:rPr>
+            </w:pPr>
+            <w:r>
               <w:t>-0.017</w:t>
             </w:r>
           </w:p>
@@ -3123,16 +2865,8 @@
           <w:p>
             <w:pPr>
               <w:jc w:val="center"/>
-              <w:rPr>
-                <w:sz w:val="22"/>
-                <w:szCs w:val="22"/>
-              </w:rPr>
-            </w:pPr>
-            <w:r>
-              <w:rPr>
-                <w:sz w:val="22"/>
-                <w:szCs w:val="22"/>
-              </w:rPr>
+            </w:pPr>
+            <w:r>
               <w:t>-0.017</w:t>
             </w:r>
           </w:p>
@@ -3145,16 +2879,8 @@
           <w:p>
             <w:pPr>
               <w:jc w:val="center"/>
-              <w:rPr>
-                <w:sz w:val="22"/>
-                <w:szCs w:val="22"/>
-              </w:rPr>
-            </w:pPr>
-            <w:r>
-              <w:rPr>
-                <w:sz w:val="22"/>
-                <w:szCs w:val="22"/>
-              </w:rPr>
+            </w:pPr>
+            <w:r>
               <w:t>-0.017</w:t>
             </w:r>
           </w:p>
@@ -3170,25 +2896,13 @@
               <w:jc w:val="center"/>
               <w:rPr>
                 <w:b/>
-                <w:sz w:val="22"/>
-                <w:szCs w:val="22"/>
               </w:rPr>
             </w:pPr>
             <w:r>
               <w:rPr>
                 <w:b/>
-                <w:sz w:val="22"/>
-                <w:szCs w:val="22"/>
               </w:rPr>
-              <w:t>-0.01</w:t>
-            </w:r>
-            <w:r>
-              <w:rPr>
-                <w:b/>
-                <w:sz w:val="22"/>
-                <w:szCs w:val="22"/>
-              </w:rPr>
-              <w:t>7</w:t>
+              <w:t>-0.017</w:t>
             </w:r>
           </w:p>
         </w:tc>
@@ -3203,25 +2917,13 @@
               <w:jc w:val="center"/>
               <w:rPr>
                 <w:b/>
-                <w:sz w:val="22"/>
-                <w:szCs w:val="22"/>
               </w:rPr>
             </w:pPr>
             <w:r>
               <w:rPr>
                 <w:b/>
-                <w:sz w:val="22"/>
-                <w:szCs w:val="22"/>
               </w:rPr>
-              <w:t>-0.01</w:t>
-            </w:r>
-            <w:r>
-              <w:rPr>
-                <w:b/>
-                <w:sz w:val="22"/>
-                <w:szCs w:val="22"/>
-              </w:rPr>
-              <w:t>7</w:t>
+              <w:t>-0.017</w:t>
             </w:r>
           </w:p>
         </w:tc>
@@ -3238,16 +2940,8 @@
           <w:p>
             <w:pPr>
               <w:jc w:val="center"/>
-              <w:rPr>
-                <w:sz w:val="22"/>
-                <w:szCs w:val="22"/>
-              </w:rPr>
-            </w:pPr>
-            <w:r>
-              <w:rPr>
-                <w:sz w:val="22"/>
-                <w:szCs w:val="22"/>
-              </w:rPr>
+            </w:pPr>
+            <w:r>
               <w:t>Tasa de Mutación</w:t>
             </w:r>
           </w:p>
@@ -3260,16 +2954,8 @@
           <w:p>
             <w:pPr>
               <w:jc w:val="center"/>
-              <w:rPr>
-                <w:sz w:val="22"/>
-                <w:szCs w:val="22"/>
-              </w:rPr>
-            </w:pPr>
-            <w:r>
-              <w:rPr>
-                <w:sz w:val="22"/>
-                <w:szCs w:val="22"/>
-              </w:rPr>
+            </w:pPr>
+            <w:r>
               <w:t>0.05</w:t>
             </w:r>
           </w:p>
@@ -3282,16 +2968,8 @@
           <w:p>
             <w:pPr>
               <w:jc w:val="center"/>
-              <w:rPr>
-                <w:sz w:val="22"/>
-                <w:szCs w:val="22"/>
-              </w:rPr>
-            </w:pPr>
-            <w:r>
-              <w:rPr>
-                <w:sz w:val="22"/>
-                <w:szCs w:val="22"/>
-              </w:rPr>
+            </w:pPr>
+            <w:r>
               <w:t>0.05</w:t>
             </w:r>
           </w:p>
@@ -3304,16 +2982,8 @@
           <w:p>
             <w:pPr>
               <w:jc w:val="center"/>
-              <w:rPr>
-                <w:sz w:val="22"/>
-                <w:szCs w:val="22"/>
-              </w:rPr>
-            </w:pPr>
-            <w:r>
-              <w:rPr>
-                <w:sz w:val="22"/>
-                <w:szCs w:val="22"/>
-              </w:rPr>
+            </w:pPr>
+            <w:r>
               <w:t>0.05</w:t>
             </w:r>
           </w:p>
@@ -3329,15 +2999,11 @@
               <w:jc w:val="center"/>
               <w:rPr>
                 <w:b/>
-                <w:sz w:val="22"/>
-                <w:szCs w:val="22"/>
               </w:rPr>
             </w:pPr>
             <w:r>
               <w:rPr>
                 <w:b/>
-                <w:sz w:val="22"/>
-                <w:szCs w:val="22"/>
               </w:rPr>
               <w:t>0.05</w:t>
             </w:r>
@@ -3354,15 +3020,11 @@
               <w:jc w:val="center"/>
               <w:rPr>
                 <w:b/>
-                <w:sz w:val="22"/>
-                <w:szCs w:val="22"/>
               </w:rPr>
             </w:pPr>
             <w:r>
               <w:rPr>
                 <w:b/>
-                <w:sz w:val="22"/>
-                <w:szCs w:val="22"/>
               </w:rPr>
               <w:t>0.05</w:t>
             </w:r>
@@ -3393,9 +3055,16 @@
     </w:p>
     <w:tbl>
       <w:tblPr>
-        <w:tblStyle w:val="TableGrid"/>
         <w:tblW w:w="0" w:type="auto"/>
         <w:jc w:val="center"/>
+        <w:tblBorders>
+          <w:top w:val="single" w:sz="4" w:space="0" w:color="000000"/>
+          <w:left w:val="single" w:sz="4" w:space="0" w:color="000000"/>
+          <w:bottom w:val="single" w:sz="4" w:space="0" w:color="000000"/>
+          <w:right w:val="single" w:sz="4" w:space="0" w:color="000000"/>
+          <w:insideH w:val="single" w:sz="4" w:space="0" w:color="000000"/>
+          <w:insideV w:val="single" w:sz="4" w:space="0" w:color="000000"/>
+        </w:tblBorders>
         <w:tblLook w:val="01E0"/>
       </w:tblPr>
       <w:tblGrid>
@@ -3418,16 +3087,8 @@
           <w:p>
             <w:pPr>
               <w:jc w:val="center"/>
-              <w:rPr>
-                <w:sz w:val="22"/>
-                <w:szCs w:val="22"/>
-              </w:rPr>
-            </w:pPr>
-            <w:r>
-              <w:rPr>
-                <w:sz w:val="22"/>
-                <w:szCs w:val="22"/>
-              </w:rPr>
+            </w:pPr>
+            <w:r>
               <w:t>Individuo</w:t>
             </w:r>
           </w:p>
@@ -3440,16 +3101,8 @@
           <w:p>
             <w:pPr>
               <w:jc w:val="center"/>
-              <w:rPr>
-                <w:sz w:val="22"/>
-                <w:szCs w:val="22"/>
-              </w:rPr>
-            </w:pPr>
-            <w:r>
-              <w:rPr>
-                <w:sz w:val="22"/>
-                <w:szCs w:val="22"/>
-              </w:rPr>
+            </w:pPr>
+            <w:r>
               <w:t>1</w:t>
             </w:r>
           </w:p>
@@ -3462,16 +3115,8 @@
           <w:p>
             <w:pPr>
               <w:jc w:val="center"/>
-              <w:rPr>
-                <w:sz w:val="22"/>
-                <w:szCs w:val="22"/>
-              </w:rPr>
-            </w:pPr>
-            <w:r>
-              <w:rPr>
-                <w:sz w:val="22"/>
-                <w:szCs w:val="22"/>
-              </w:rPr>
+            </w:pPr>
+            <w:r>
               <w:t>2</w:t>
             </w:r>
           </w:p>
@@ -3484,16 +3129,8 @@
           <w:p>
             <w:pPr>
               <w:jc w:val="center"/>
-              <w:rPr>
-                <w:sz w:val="22"/>
-                <w:szCs w:val="22"/>
-              </w:rPr>
-            </w:pPr>
-            <w:r>
-              <w:rPr>
-                <w:sz w:val="22"/>
-                <w:szCs w:val="22"/>
-              </w:rPr>
+            </w:pPr>
+            <w:r>
               <w:t>3</w:t>
             </w:r>
           </w:p>
@@ -3506,16 +3143,8 @@
           <w:p>
             <w:pPr>
               <w:jc w:val="center"/>
-              <w:rPr>
-                <w:sz w:val="22"/>
-                <w:szCs w:val="22"/>
-              </w:rPr>
-            </w:pPr>
-            <w:r>
-              <w:rPr>
-                <w:sz w:val="22"/>
-                <w:szCs w:val="22"/>
-              </w:rPr>
+            </w:pPr>
+            <w:r>
               <w:t>6</w:t>
             </w:r>
           </w:p>
@@ -3528,16 +3157,8 @@
           <w:p>
             <w:pPr>
               <w:jc w:val="center"/>
-              <w:rPr>
-                <w:sz w:val="22"/>
-                <w:szCs w:val="22"/>
-              </w:rPr>
-            </w:pPr>
-            <w:r>
-              <w:rPr>
-                <w:sz w:val="22"/>
-                <w:szCs w:val="22"/>
-              </w:rPr>
+            </w:pPr>
+            <w:r>
               <w:t>7</w:t>
             </w:r>
           </w:p>
@@ -3555,16 +3176,8 @@
           <w:p>
             <w:pPr>
               <w:jc w:val="center"/>
-              <w:rPr>
-                <w:sz w:val="22"/>
-                <w:szCs w:val="22"/>
-              </w:rPr>
-            </w:pPr>
-            <w:r>
-              <w:rPr>
-                <w:sz w:val="22"/>
-                <w:szCs w:val="22"/>
-              </w:rPr>
+            </w:pPr>
+            <w:r>
               <w:t>Valor</w:t>
             </w:r>
           </w:p>
@@ -3577,16 +3190,8 @@
           <w:p>
             <w:pPr>
               <w:jc w:val="center"/>
-              <w:rPr>
-                <w:sz w:val="22"/>
-                <w:szCs w:val="22"/>
-              </w:rPr>
-            </w:pPr>
-            <w:r>
-              <w:rPr>
-                <w:sz w:val="22"/>
-                <w:szCs w:val="22"/>
-              </w:rPr>
+            </w:pPr>
+            <w:r>
               <w:t>10</w:t>
             </w:r>
           </w:p>
@@ -3599,16 +3204,8 @@
           <w:p>
             <w:pPr>
               <w:jc w:val="center"/>
-              <w:rPr>
-                <w:sz w:val="22"/>
-                <w:szCs w:val="22"/>
-              </w:rPr>
-            </w:pPr>
-            <w:r>
-              <w:rPr>
-                <w:sz w:val="22"/>
-                <w:szCs w:val="22"/>
-              </w:rPr>
+            </w:pPr>
+            <w:r>
               <w:t>10</w:t>
             </w:r>
           </w:p>
@@ -3621,16 +3218,8 @@
           <w:p>
             <w:pPr>
               <w:jc w:val="center"/>
-              <w:rPr>
-                <w:sz w:val="22"/>
-                <w:szCs w:val="22"/>
-              </w:rPr>
-            </w:pPr>
-            <w:r>
-              <w:rPr>
-                <w:sz w:val="22"/>
-                <w:szCs w:val="22"/>
-              </w:rPr>
+            </w:pPr>
+            <w:r>
               <w:t>10</w:t>
             </w:r>
           </w:p>
@@ -3643,16 +3232,8 @@
           <w:p>
             <w:pPr>
               <w:jc w:val="center"/>
-              <w:rPr>
-                <w:sz w:val="22"/>
-                <w:szCs w:val="22"/>
-              </w:rPr>
-            </w:pPr>
-            <w:r>
-              <w:rPr>
-                <w:sz w:val="22"/>
-                <w:szCs w:val="22"/>
-              </w:rPr>
+            </w:pPr>
+            <w:r>
               <w:t>10</w:t>
             </w:r>
           </w:p>
@@ -3665,16 +3246,8 @@
           <w:p>
             <w:pPr>
               <w:jc w:val="center"/>
-              <w:rPr>
-                <w:sz w:val="22"/>
-                <w:szCs w:val="22"/>
-              </w:rPr>
-            </w:pPr>
-            <w:r>
-              <w:rPr>
-                <w:sz w:val="22"/>
-                <w:szCs w:val="22"/>
-              </w:rPr>
+            </w:pPr>
+            <w:r>
               <w:t>10</w:t>
             </w:r>
           </w:p>
@@ -3692,16 +3265,8 @@
           <w:p>
             <w:pPr>
               <w:jc w:val="center"/>
-              <w:rPr>
-                <w:sz w:val="22"/>
-                <w:szCs w:val="22"/>
-              </w:rPr>
-            </w:pPr>
-            <w:r>
-              <w:rPr>
-                <w:sz w:val="22"/>
-                <w:szCs w:val="22"/>
-              </w:rPr>
+            </w:pPr>
+            <w:r>
               <w:t>Aptitud</w:t>
             </w:r>
           </w:p>
@@ -3714,16 +3279,8 @@
           <w:p>
             <w:pPr>
               <w:jc w:val="center"/>
-              <w:rPr>
-                <w:sz w:val="22"/>
-                <w:szCs w:val="22"/>
-              </w:rPr>
-            </w:pPr>
-            <w:r>
-              <w:rPr>
-                <w:sz w:val="22"/>
-                <w:szCs w:val="22"/>
-              </w:rPr>
+            </w:pPr>
+            <w:r>
               <w:t>-0.017</w:t>
             </w:r>
           </w:p>
@@ -3736,16 +3293,8 @@
           <w:p>
             <w:pPr>
               <w:jc w:val="center"/>
-              <w:rPr>
-                <w:sz w:val="22"/>
-                <w:szCs w:val="22"/>
-              </w:rPr>
-            </w:pPr>
-            <w:r>
-              <w:rPr>
-                <w:sz w:val="22"/>
-                <w:szCs w:val="22"/>
-              </w:rPr>
+            </w:pPr>
+            <w:r>
               <w:t>-0.017</w:t>
             </w:r>
           </w:p>
@@ -3758,16 +3307,8 @@
           <w:p>
             <w:pPr>
               <w:jc w:val="center"/>
-              <w:rPr>
-                <w:sz w:val="22"/>
-                <w:szCs w:val="22"/>
-              </w:rPr>
-            </w:pPr>
-            <w:r>
-              <w:rPr>
-                <w:sz w:val="22"/>
-                <w:szCs w:val="22"/>
-              </w:rPr>
+            </w:pPr>
+            <w:r>
               <w:t>-0.017</w:t>
             </w:r>
           </w:p>
@@ -3780,16 +3321,8 @@
           <w:p>
             <w:pPr>
               <w:jc w:val="center"/>
-              <w:rPr>
-                <w:sz w:val="22"/>
-                <w:szCs w:val="22"/>
-              </w:rPr>
-            </w:pPr>
-            <w:r>
-              <w:rPr>
-                <w:sz w:val="22"/>
-                <w:szCs w:val="22"/>
-              </w:rPr>
+            </w:pPr>
+            <w:r>
               <w:t>-0.017</w:t>
             </w:r>
           </w:p>
@@ -3802,16 +3335,8 @@
           <w:p>
             <w:pPr>
               <w:jc w:val="center"/>
-              <w:rPr>
-                <w:sz w:val="22"/>
-                <w:szCs w:val="22"/>
-              </w:rPr>
-            </w:pPr>
-            <w:r>
-              <w:rPr>
-                <w:sz w:val="22"/>
-                <w:szCs w:val="22"/>
-              </w:rPr>
+            </w:pPr>
+            <w:r>
               <w:t>-0.017</w:t>
             </w:r>
           </w:p>
@@ -3829,16 +3354,8 @@
           <w:p>
             <w:pPr>
               <w:jc w:val="center"/>
-              <w:rPr>
-                <w:sz w:val="22"/>
-                <w:szCs w:val="22"/>
-              </w:rPr>
-            </w:pPr>
-            <w:r>
-              <w:rPr>
-                <w:sz w:val="22"/>
-                <w:szCs w:val="22"/>
-              </w:rPr>
+            </w:pPr>
+            <w:r>
               <w:t>Tasa de Mutación</w:t>
             </w:r>
           </w:p>
@@ -3851,16 +3368,8 @@
           <w:p>
             <w:pPr>
               <w:jc w:val="center"/>
-              <w:rPr>
-                <w:sz w:val="22"/>
-                <w:szCs w:val="22"/>
-              </w:rPr>
-            </w:pPr>
-            <w:r>
-              <w:rPr>
-                <w:sz w:val="22"/>
-                <w:szCs w:val="22"/>
-              </w:rPr>
+            </w:pPr>
+            <w:r>
               <w:t>0.05</w:t>
             </w:r>
           </w:p>
@@ -3873,16 +3382,8 @@
           <w:p>
             <w:pPr>
               <w:jc w:val="center"/>
-              <w:rPr>
-                <w:sz w:val="22"/>
-                <w:szCs w:val="22"/>
-              </w:rPr>
-            </w:pPr>
-            <w:r>
-              <w:rPr>
-                <w:sz w:val="22"/>
-                <w:szCs w:val="22"/>
-              </w:rPr>
+            </w:pPr>
+            <w:r>
               <w:t>0.05</w:t>
             </w:r>
           </w:p>
@@ -3895,16 +3396,8 @@
           <w:p>
             <w:pPr>
               <w:jc w:val="center"/>
-              <w:rPr>
-                <w:sz w:val="22"/>
-                <w:szCs w:val="22"/>
-              </w:rPr>
-            </w:pPr>
-            <w:r>
-              <w:rPr>
-                <w:sz w:val="22"/>
-                <w:szCs w:val="22"/>
-              </w:rPr>
+            </w:pPr>
+            <w:r>
               <w:t>0.05</w:t>
             </w:r>
           </w:p>
@@ -3917,16 +3410,8 @@
           <w:p>
             <w:pPr>
               <w:jc w:val="center"/>
-              <w:rPr>
-                <w:sz w:val="22"/>
-                <w:szCs w:val="22"/>
-              </w:rPr>
-            </w:pPr>
-            <w:r>
-              <w:rPr>
-                <w:sz w:val="22"/>
-                <w:szCs w:val="22"/>
-              </w:rPr>
+            </w:pPr>
+            <w:r>
               <w:t>0.05</w:t>
             </w:r>
           </w:p>
@@ -3939,16 +3424,8 @@
           <w:p>
             <w:pPr>
               <w:jc w:val="center"/>
-              <w:rPr>
-                <w:sz w:val="22"/>
-                <w:szCs w:val="22"/>
-              </w:rPr>
-            </w:pPr>
-            <w:r>
-              <w:rPr>
-                <w:sz w:val="22"/>
-                <w:szCs w:val="22"/>
-              </w:rPr>
+            </w:pPr>
+            <w:r>
               <w:t>0.05</w:t>
             </w:r>
           </w:p>
@@ -4223,7 +3700,7 @@
           <w:noProof/>
         </w:rPr>
         <w:pict>
-          <v:shape id="Imagen 2" o:spid="_x0000_i1028" type="#_x0000_t75" style="width:416.25pt;height:255.75pt;visibility:visible">
+          <v:shape id="Imagen 2" o:spid="_x0000_i1028" type="#_x0000_t75" style="width:416.25pt;height:252.75pt;visibility:visible">
             <v:imagedata r:id="rId12" o:title=""/>
           </v:shape>
         </w:pict>
@@ -5323,18 +4800,7 @@
     <w:p>
       <w:r>
         <w:tab/>
-        <w:t xml:space="preserve">Las mismas se encuentran en las líneas </w:t>
-      </w:r>
-      <w:smartTag w:uri="urn:schemas-microsoft-com:office:smarttags" w:element="metricconverter">
-        <w:smartTagPr>
-          <w:attr w:name="ProductID" w:val="17 a"/>
-        </w:smartTagPr>
-        <w:r>
-          <w:t>17 a</w:t>
-        </w:r>
-      </w:smartTag>
-      <w:r>
-        <w:t xml:space="preserve"> 20 del archivo.</w:t>
+        <w:t>Las mismas se encuentran en las líneas 17 a 20 del archivo.</w:t>
       </w:r>
     </w:p>
     <w:p>
@@ -56490,31 +55956,7 @@
           <w:szCs w:val="16"/>
           <w:lang w:val="en-US" w:eastAsia="es-ES"/>
         </w:rPr>
-        <w:t xml:space="preserve">        Individuo </w:t>
-      </w:r>
-      <w:smartTag w:uri="urn:schemas-microsoft-com:office:smarttags" w:element="place">
-        <w:smartTag w:uri="urn:schemas-microsoft-com:office:smarttags" w:element="State">
-          <w:r>
-            <w:rPr>
-              <w:rFonts w:ascii="Courier New" w:hAnsi="Courier New" w:cs="Courier New"/>
-              <w:color w:val="000000"/>
-              <w:sz w:val="16"/>
-              <w:szCs w:val="16"/>
-              <w:lang w:val="en-US" w:eastAsia="es-ES"/>
-            </w:rPr>
-            <w:t>ind</w:t>
-          </w:r>
-        </w:smartTag>
-      </w:smartTag>
-      <w:r>
-        <w:rPr>
-          <w:rFonts w:ascii="Courier New" w:hAnsi="Courier New" w:cs="Courier New"/>
-          <w:color w:val="000000"/>
-          <w:sz w:val="16"/>
-          <w:szCs w:val="16"/>
-          <w:lang w:val="en-US" w:eastAsia="es-ES"/>
-        </w:rPr>
-        <w:t xml:space="preserve"> </w:t>
+        <w:t xml:space="preserve">        Individuo ind </w:t>
       </w:r>
       <w:r>
         <w:rPr>
@@ -56643,22 +56085,8 @@
           <w:szCs w:val="16"/>
           <w:lang w:val="en-US" w:eastAsia="es-ES"/>
         </w:rPr>
-        <w:t xml:space="preserve"> </w:t>
-      </w:r>
-      <w:smartTag w:uri="urn:schemas-microsoft-com:office:smarttags" w:element="place">
-        <w:smartTag w:uri="urn:schemas-microsoft-com:office:smarttags" w:element="State">
-          <w:r>
-            <w:rPr>
-              <w:rFonts w:ascii="Courier New" w:hAnsi="Courier New" w:cs="Courier New"/>
-              <w:color w:val="000000"/>
-              <w:sz w:val="16"/>
-              <w:szCs w:val="16"/>
-              <w:lang w:val="en-US" w:eastAsia="es-ES"/>
-            </w:rPr>
-            <w:t>ind</w:t>
-          </w:r>
-        </w:smartTag>
-      </w:smartTag>
+        <w:t xml:space="preserve"> ind</w:t>
+      </w:r>
       <w:r>
         <w:rPr>
           <w:rFonts w:ascii="Courier New" w:hAnsi="Courier New" w:cs="Courier New"/>
@@ -62767,7 +62195,7 @@
         <w:b/>
         <w:noProof/>
       </w:rPr>
-      <w:t>7</w:t>
+      <w:t>13</w:t>
     </w:r>
     <w:r>
       <w:rPr>

</xml_diff>